<commit_message>
Add new Resume Doc
</commit_message>
<xml_diff>
--- a/img/Jake Gluck Resume.docx
+++ b/img/Jake Gluck Resume.docx
@@ -1,6 +1,6 @@
 
 <file path=word/document.xml><?xml version="1.0" encoding="utf-8"?>
-<w:document xmlns:wpc="http://schemas.microsoft.com/office/word/2010/wordprocessingCanvas" xmlns:mc="http://schemas.openxmlformats.org/markup-compatibility/2006" xmlns:o="urn:schemas-microsoft-com:office:office" xmlns:r="http://schemas.openxmlformats.org/officeDocument/2006/relationships" xmlns:m="http://schemas.openxmlformats.org/officeDocument/2006/math" xmlns:v="urn:schemas-microsoft-com:vml" xmlns:wp14="http://schemas.microsoft.com/office/word/2010/wordprocessingDrawing" xmlns:wp="http://schemas.openxmlformats.org/drawingml/2006/wordprocessingDrawing" xmlns:w10="urn:schemas-microsoft-com:office:word" xmlns:w="http://schemas.openxmlformats.org/wordprocessingml/2006/main" xmlns:w14="http://schemas.microsoft.com/office/word/2010/wordml" xmlns:w15="http://schemas.microsoft.com/office/word/2012/wordml" xmlns:wpg="http://schemas.microsoft.com/office/word/2010/wordprocessingGroup" xmlns:wpi="http://schemas.microsoft.com/office/word/2010/wordprocessingInk" xmlns:wne="http://schemas.microsoft.com/office/word/2006/wordml" xmlns:wps="http://schemas.microsoft.com/office/word/2010/wordprocessingShape" mc:Ignorable="w14 w15 wp14">
+<w:document xmlns:wpc="http://schemas.microsoft.com/office/word/2010/wordprocessingCanvas" xmlns:cx="http://schemas.microsoft.com/office/drawing/2014/chartex" xmlns:cx1="http://schemas.microsoft.com/office/drawing/2015/9/8/chartex" xmlns:cx2="http://schemas.microsoft.com/office/drawing/2015/10/21/chartex" xmlns:cx3="http://schemas.microsoft.com/office/drawing/2016/5/9/chartex" xmlns:cx4="http://schemas.microsoft.com/office/drawing/2016/5/10/chartex" xmlns:cx5="http://schemas.microsoft.com/office/drawing/2016/5/11/chartex" xmlns:cx6="http://schemas.microsoft.com/office/drawing/2016/5/12/chartex" xmlns:cx7="http://schemas.microsoft.com/office/drawing/2016/5/13/chartex" xmlns:cx8="http://schemas.microsoft.com/office/drawing/2016/5/14/chartex" xmlns:mc="http://schemas.openxmlformats.org/markup-compatibility/2006" xmlns:aink="http://schemas.microsoft.com/office/drawing/2016/ink" xmlns:am3d="http://schemas.microsoft.com/office/drawing/2017/model3d" xmlns:o="urn:schemas-microsoft-com:office:office" xmlns:r="http://schemas.openxmlformats.org/officeDocument/2006/relationships" xmlns:m="http://schemas.openxmlformats.org/officeDocument/2006/math" xmlns:v="urn:schemas-microsoft-com:vml" xmlns:wp14="http://schemas.microsoft.com/office/word/2010/wordprocessingDrawing" xmlns:wp="http://schemas.openxmlformats.org/drawingml/2006/wordprocessingDrawing" xmlns:w10="urn:schemas-microsoft-com:office:word" xmlns:w="http://schemas.openxmlformats.org/wordprocessingml/2006/main" xmlns:w14="http://schemas.microsoft.com/office/word/2010/wordml" xmlns:w15="http://schemas.microsoft.com/office/word/2012/wordml" xmlns:w16cid="http://schemas.microsoft.com/office/word/2016/wordml/cid" xmlns:w16se="http://schemas.microsoft.com/office/word/2015/wordml/symex" xmlns:wpg="http://schemas.microsoft.com/office/word/2010/wordprocessingGroup" xmlns:wpi="http://schemas.microsoft.com/office/word/2010/wordprocessingInk" xmlns:wne="http://schemas.microsoft.com/office/word/2006/wordml" xmlns:wps="http://schemas.microsoft.com/office/word/2010/wordprocessingShape" mc:Ignorable="w14 w15 w16se w16cid wp14">
   <w:background w:color="FFFFFF"/>
   <w:body>
     <w:p>
@@ -116,33 +116,16 @@
         <w:rPr>
           <w:sz w:val="20"/>
           <w:szCs w:val="20"/>
-          <w:vertAlign w:val="subscript"/>
-        </w:rPr>
-      </w:pPr>
-      <w:proofErr w:type="gramStart"/>
-      <w:r>
-        <w:rPr>
-          <w:rFonts w:ascii="Calibri" w:eastAsia="Calibri" w:hAnsi="Calibri" w:cs="Calibri"/>
-          <w:sz w:val="20"/>
-          <w:szCs w:val="20"/>
-          <w:vertAlign w:val="subscript"/>
-        </w:rPr>
-        <w:t>github.com/</w:t>
-      </w:r>
-      <w:proofErr w:type="spellStart"/>
-      <w:r>
-        <w:rPr>
-          <w:rFonts w:ascii="Calibri" w:eastAsia="Calibri" w:hAnsi="Calibri" w:cs="Calibri"/>
-          <w:sz w:val="20"/>
-          <w:szCs w:val="20"/>
-          <w:vertAlign w:val="subscript"/>
-        </w:rPr>
-        <w:t>jagluck</w:t>
-      </w:r>
-      <w:bookmarkStart w:id="0" w:name="_GoBack"/>
-      <w:bookmarkEnd w:id="0"/>
-      <w:proofErr w:type="spellEnd"/>
-      <w:proofErr w:type="gramEnd"/>
+        </w:rPr>
+      </w:pPr>
+      <w:r>
+        <w:rPr>
+          <w:rFonts w:ascii="Calibri" w:eastAsia="Calibri" w:hAnsi="Calibri" w:cs="Calibri"/>
+          <w:sz w:val="20"/>
+          <w:szCs w:val="20"/>
+        </w:rPr>
+        <w:t>github.com/jagluck</w:t>
+      </w:r>
     </w:p>
     <w:p>
       <w:pPr>
@@ -174,39 +157,23 @@
           <w:sz w:val="20"/>
           <w:szCs w:val="20"/>
         </w:rPr>
-        <w:t>niversity of Maryland Computer Science student seeking an engaging internship. Interested in software development</w:t>
-      </w:r>
-      <w:r>
-        <w:rPr>
-          <w:rFonts w:ascii="Calibri" w:eastAsia="Calibri" w:hAnsi="Calibri" w:cs="Calibri"/>
-          <w:sz w:val="20"/>
-          <w:szCs w:val="20"/>
-        </w:rPr>
-        <w:t>, web design,</w:t>
-      </w:r>
-      <w:r>
-        <w:rPr>
-          <w:rFonts w:ascii="Calibri" w:eastAsia="Calibri" w:hAnsi="Calibri" w:cs="Calibri"/>
-          <w:sz w:val="20"/>
-          <w:szCs w:val="20"/>
-        </w:rPr>
-        <w:t xml:space="preserve"> and data analytics. </w:t>
-      </w:r>
-      <w:r>
-        <w:rPr>
-          <w:rFonts w:ascii="Calibri" w:eastAsia="Calibri" w:hAnsi="Calibri" w:cs="Calibri"/>
-          <w:sz w:val="20"/>
-          <w:szCs w:val="20"/>
-        </w:rPr>
-        <w:t xml:space="preserve">Aiming </w:t>
-      </w:r>
-      <w:r>
-        <w:rPr>
-          <w:rFonts w:ascii="Calibri" w:eastAsia="Calibri" w:hAnsi="Calibri" w:cs="Calibri"/>
-          <w:sz w:val="20"/>
-          <w:szCs w:val="20"/>
-        </w:rPr>
-        <w:t>to become a full stack engineer</w:t>
+        <w:t>niversity of Maryland Computer Science student seeking an engaging internship</w:t>
+      </w:r>
+      <w:r>
+        <w:rPr>
+          <w:rFonts w:ascii="Calibri" w:eastAsia="Calibri" w:hAnsi="Calibri" w:cs="Calibri"/>
+          <w:sz w:val="20"/>
+          <w:szCs w:val="20"/>
+        </w:rPr>
+        <w:t xml:space="preserve"> in Data J</w:t>
+      </w:r>
+      <w:r>
+        <w:rPr>
+          <w:rFonts w:ascii="Calibri" w:eastAsia="Calibri" w:hAnsi="Calibri" w:cs="Calibri"/>
+          <w:sz w:val="20"/>
+          <w:szCs w:val="20"/>
+        </w:rPr>
+        <w:t>ournalism</w:t>
       </w:r>
       <w:r>
         <w:rPr>
@@ -215,6 +182,54 @@
           <w:szCs w:val="20"/>
         </w:rPr>
         <w:t xml:space="preserve">. </w:t>
+      </w:r>
+      <w:r>
+        <w:rPr>
+          <w:rFonts w:ascii="Calibri" w:eastAsia="Calibri" w:hAnsi="Calibri" w:cs="Calibri"/>
+          <w:sz w:val="20"/>
+          <w:szCs w:val="20"/>
+        </w:rPr>
+        <w:t>Lover of data. I</w:t>
+      </w:r>
+      <w:r>
+        <w:rPr>
+          <w:rFonts w:ascii="Calibri" w:eastAsia="Calibri" w:hAnsi="Calibri" w:cs="Calibri"/>
+          <w:sz w:val="20"/>
+          <w:szCs w:val="20"/>
+        </w:rPr>
+        <w:t xml:space="preserve">nterested in </w:t>
+      </w:r>
+      <w:r>
+        <w:rPr>
+          <w:rFonts w:ascii="Calibri" w:eastAsia="Calibri" w:hAnsi="Calibri" w:cs="Calibri"/>
+          <w:sz w:val="20"/>
+          <w:szCs w:val="20"/>
+        </w:rPr>
+        <w:t>working with and telling stories</w:t>
+      </w:r>
+      <w:r>
+        <w:rPr>
+          <w:rFonts w:ascii="Calibri" w:eastAsia="Calibri" w:hAnsi="Calibri" w:cs="Calibri"/>
+          <w:sz w:val="20"/>
+          <w:szCs w:val="20"/>
+        </w:rPr>
+        <w:t xml:space="preserve"> </w:t>
+      </w:r>
+      <w:r>
+        <w:rPr>
+          <w:rFonts w:ascii="Calibri" w:eastAsia="Calibri" w:hAnsi="Calibri" w:cs="Calibri"/>
+          <w:sz w:val="20"/>
+          <w:szCs w:val="20"/>
+        </w:rPr>
+        <w:t xml:space="preserve">from </w:t>
+      </w:r>
+      <w:r>
+        <w:rPr>
+          <w:rFonts w:ascii="Calibri" w:eastAsia="Calibri" w:hAnsi="Calibri" w:cs="Calibri"/>
+          <w:sz w:val="20"/>
+          <w:szCs w:val="20"/>
+        </w:rPr>
+        <w:t>large datasets.</w:t>
       </w:r>
     </w:p>
     <w:p>
@@ -291,15 +306,6 @@
           <w:sz w:val="20"/>
           <w:szCs w:val="20"/>
         </w:rPr>
-        <w:t xml:space="preserve">                    </w:t>
-      </w:r>
-      <w:r>
-        <w:rPr>
-          <w:rFonts w:ascii="Calibri" w:eastAsia="Calibri" w:hAnsi="Calibri" w:cs="Calibri"/>
-          <w:i/>
-          <w:sz w:val="20"/>
-          <w:szCs w:val="20"/>
-        </w:rPr>
         <w:t xml:space="preserve"> </w:t>
       </w:r>
       <w:r>
@@ -309,6 +315,24 @@
           <w:sz w:val="20"/>
           <w:szCs w:val="20"/>
         </w:rPr>
+        <w:t xml:space="preserve">                  </w:t>
+      </w:r>
+      <w:r>
+        <w:rPr>
+          <w:rFonts w:ascii="Calibri" w:eastAsia="Calibri" w:hAnsi="Calibri" w:cs="Calibri"/>
+          <w:i/>
+          <w:sz w:val="20"/>
+          <w:szCs w:val="20"/>
+        </w:rPr>
+        <w:t xml:space="preserve"> </w:t>
+      </w:r>
+      <w:r>
+        <w:rPr>
+          <w:rFonts w:ascii="Calibri" w:eastAsia="Calibri" w:hAnsi="Calibri" w:cs="Calibri"/>
+          <w:i/>
+          <w:sz w:val="20"/>
+          <w:szCs w:val="20"/>
+        </w:rPr>
         <w:t xml:space="preserve">Anticipated </w:t>
       </w:r>
       <w:r>
@@ -336,7 +360,7 @@
           <w:sz w:val="20"/>
           <w:szCs w:val="20"/>
         </w:rPr>
-        <w:t>, GPA 3.18</w:t>
+        <w:t>, GPA 3.22</w:t>
       </w:r>
     </w:p>
     <w:p>
@@ -354,7 +378,31 @@
           <w:sz w:val="20"/>
           <w:szCs w:val="20"/>
         </w:rPr>
-        <w:t>Relevant Coursework: Object-Oriented Programming II</w:t>
+        <w:t xml:space="preserve">Relevant Coursework: </w:t>
+      </w:r>
+      <w:r>
+        <w:rPr>
+          <w:rFonts w:ascii="Calibri" w:eastAsia="Calibri" w:hAnsi="Calibri" w:cs="Calibri"/>
+          <w:sz w:val="20"/>
+          <w:szCs w:val="20"/>
+        </w:rPr>
+        <w:t xml:space="preserve">Data Science, </w:t>
+      </w:r>
+      <w:r>
+        <w:rPr>
+          <w:rFonts w:ascii="Calibri" w:eastAsia="Calibri" w:hAnsi="Calibri" w:cs="Calibri"/>
+          <w:sz w:val="20"/>
+          <w:szCs w:val="20"/>
+        </w:rPr>
+        <w:t xml:space="preserve">Database Design, Handheld Systems, </w:t>
+      </w:r>
+      <w:r>
+        <w:rPr>
+          <w:rFonts w:ascii="Calibri" w:eastAsia="Calibri" w:hAnsi="Calibri" w:cs="Calibri"/>
+          <w:sz w:val="20"/>
+          <w:szCs w:val="20"/>
+        </w:rPr>
+        <w:t>Object-Oriented Programming II</w:t>
       </w:r>
       <w:r>
         <w:t xml:space="preserve">, </w:t>
@@ -417,22 +465,13 @@
           <w:szCs w:val="20"/>
         </w:rPr>
         <w:t>, Algorithms, Organization of Programming Languages</w:t>
-      </w:r>
-      <w:r>
-        <w:rPr>
-          <w:rFonts w:ascii="Calibri" w:eastAsia="Calibri" w:hAnsi="Calibri" w:cs="Calibri"/>
-          <w:sz w:val="20"/>
-          <w:szCs w:val="20"/>
-        </w:rPr>
-        <w:t>, Database Design, Handheld Systems</w:t>
       </w:r>
     </w:p>
     <w:p>
       <w:pPr>
+        <w:pStyle w:val="ListParagraph"/>
         <w:spacing w:line="240" w:lineRule="auto"/>
-        <w:rPr>
-          <w:i/>
-        </w:rPr>
+        <w:ind w:left="0"/>
       </w:pPr>
       <w:r>
         <w:rPr>
@@ -493,25 +532,7 @@
           <w:sz w:val="20"/>
           <w:szCs w:val="20"/>
         </w:rPr>
-        <w:t xml:space="preserve">                                 </w:t>
-      </w:r>
-      <w:r>
-        <w:rPr>
-          <w:rFonts w:ascii="Calibri" w:eastAsia="Calibri" w:hAnsi="Calibri" w:cs="Calibri"/>
-          <w:i/>
-          <w:sz w:val="20"/>
-          <w:szCs w:val="20"/>
-        </w:rPr>
-        <w:t xml:space="preserve">          </w:t>
-      </w:r>
-      <w:r>
-        <w:rPr>
-          <w:rFonts w:ascii="Calibri" w:eastAsia="Calibri" w:hAnsi="Calibri" w:cs="Calibri"/>
-          <w:i/>
-          <w:sz w:val="20"/>
-          <w:szCs w:val="20"/>
-        </w:rPr>
-        <w:t xml:space="preserve">   </w:t>
+        <w:t xml:space="preserve">                                              </w:t>
       </w:r>
       <w:r>
         <w:rPr>
@@ -613,7 +634,31 @@
           <w:sz w:val="20"/>
           <w:szCs w:val="20"/>
         </w:rPr>
-        <w:t xml:space="preserve"> – Java, C, HTML, CSS, JavaScript, Ruby, </w:t>
+        <w:t xml:space="preserve"> -</w:t>
+      </w:r>
+      <w:r>
+        <w:rPr>
+          <w:rFonts w:asciiTheme="minorHAnsi" w:hAnsiTheme="minorHAnsi"/>
+          <w:sz w:val="20"/>
+          <w:szCs w:val="20"/>
+        </w:rPr>
+        <w:t xml:space="preserve"> Python, PHP, R, J</w:t>
+      </w:r>
+      <w:r>
+        <w:rPr>
+          <w:rFonts w:asciiTheme="minorHAnsi" w:hAnsiTheme="minorHAnsi"/>
+          <w:sz w:val="20"/>
+          <w:szCs w:val="20"/>
+        </w:rPr>
+        <w:t>ava, C, HTML</w:t>
+      </w:r>
+      <w:r>
+        <w:rPr>
+          <w:rFonts w:asciiTheme="minorHAnsi" w:hAnsiTheme="minorHAnsi"/>
+          <w:sz w:val="20"/>
+          <w:szCs w:val="20"/>
+        </w:rPr>
+        <w:t xml:space="preserve">, CSS, JavaScript, Ruby, </w:t>
       </w:r>
       <w:proofErr w:type="spellStart"/>
       <w:r>
@@ -631,15 +676,7 @@
           <w:sz w:val="20"/>
           <w:szCs w:val="20"/>
         </w:rPr>
-        <w:t xml:space="preserve">, </w:t>
-      </w:r>
-      <w:r>
-        <w:rPr>
-          <w:rFonts w:asciiTheme="minorHAnsi" w:hAnsiTheme="minorHAnsi"/>
-          <w:sz w:val="20"/>
-          <w:szCs w:val="20"/>
-        </w:rPr>
-        <w:t>PHP,</w:t>
+        <w:t>,</w:t>
       </w:r>
       <w:r>
         <w:rPr>
@@ -670,140 +707,404 @@
       <w:pPr>
         <w:spacing w:line="240" w:lineRule="auto"/>
         <w:rPr>
-          <w:rFonts w:asciiTheme="minorHAnsi" w:hAnsiTheme="minorHAnsi"/>
-          <w:sz w:val="20"/>
-          <w:szCs w:val="20"/>
-        </w:rPr>
-      </w:pPr>
-      <w:r>
-        <w:rPr>
-          <w:rFonts w:asciiTheme="minorHAnsi" w:hAnsiTheme="minorHAnsi"/>
-          <w:i/>
-          <w:sz w:val="20"/>
-          <w:szCs w:val="20"/>
-        </w:rPr>
-        <w:t>Technologie</w:t>
-      </w:r>
-      <w:r>
-        <w:rPr>
-          <w:rFonts w:asciiTheme="minorHAnsi" w:hAnsiTheme="minorHAnsi"/>
-          <w:sz w:val="20"/>
-          <w:szCs w:val="20"/>
-        </w:rPr>
-        <w:t xml:space="preserve">s – Bootstrap, JQuery, Amazon Web Services, </w:t>
-      </w:r>
-      <w:proofErr w:type="spellStart"/>
-      <w:r>
-        <w:rPr>
-          <w:rFonts w:asciiTheme="minorHAnsi" w:hAnsiTheme="minorHAnsi"/>
-          <w:sz w:val="20"/>
-          <w:szCs w:val="20"/>
-        </w:rPr>
-        <w:t>git</w:t>
-      </w:r>
-      <w:proofErr w:type="spellEnd"/>
-      <w:r>
-        <w:rPr>
-          <w:rFonts w:asciiTheme="minorHAnsi" w:hAnsiTheme="minorHAnsi"/>
-          <w:sz w:val="20"/>
-          <w:szCs w:val="20"/>
-        </w:rPr>
-        <w:t xml:space="preserve">, </w:t>
-      </w:r>
-      <w:r>
-        <w:rPr>
-          <w:rFonts w:asciiTheme="minorHAnsi" w:hAnsiTheme="minorHAnsi"/>
-          <w:sz w:val="20"/>
-          <w:szCs w:val="20"/>
-        </w:rPr>
-        <w:t xml:space="preserve">SQL, Android Studio, </w:t>
-      </w:r>
-      <w:proofErr w:type="spellStart"/>
-      <w:r>
-        <w:rPr>
-          <w:rFonts w:asciiTheme="minorHAnsi" w:hAnsiTheme="minorHAnsi"/>
-          <w:sz w:val="20"/>
-          <w:szCs w:val="20"/>
-        </w:rPr>
-        <w:t>WebSockets</w:t>
-      </w:r>
-      <w:proofErr w:type="spellEnd"/>
-      <w:r>
-        <w:rPr>
-          <w:rFonts w:asciiTheme="minorHAnsi" w:hAnsiTheme="minorHAnsi"/>
-          <w:sz w:val="20"/>
-          <w:szCs w:val="20"/>
-        </w:rPr>
-        <w:t xml:space="preserve">, </w:t>
-      </w:r>
-      <w:r>
-        <w:rPr>
-          <w:rFonts w:asciiTheme="minorHAnsi" w:hAnsiTheme="minorHAnsi"/>
-          <w:sz w:val="20"/>
-          <w:szCs w:val="20"/>
-        </w:rPr>
-        <w:t xml:space="preserve">REST, </w:t>
-      </w:r>
-      <w:r>
-        <w:rPr>
-          <w:rFonts w:asciiTheme="minorHAnsi" w:hAnsiTheme="minorHAnsi"/>
-          <w:sz w:val="20"/>
-          <w:szCs w:val="20"/>
-        </w:rPr>
-        <w:t xml:space="preserve">Elastic Search, UNIX, Apache Maven, </w:t>
-      </w:r>
-      <w:proofErr w:type="spellStart"/>
-      <w:r>
-        <w:rPr>
-          <w:rFonts w:asciiTheme="minorHAnsi" w:hAnsiTheme="minorHAnsi"/>
-          <w:sz w:val="20"/>
-          <w:szCs w:val="20"/>
-        </w:rPr>
-        <w:t>cURL</w:t>
-      </w:r>
-      <w:proofErr w:type="spellEnd"/>
-      <w:r>
-        <w:rPr>
-          <w:rFonts w:asciiTheme="minorHAnsi" w:hAnsiTheme="minorHAnsi"/>
-          <w:sz w:val="20"/>
-          <w:szCs w:val="20"/>
-        </w:rPr>
-        <w:t xml:space="preserve">, </w:t>
-      </w:r>
-      <w:r>
-        <w:rPr>
-          <w:rFonts w:asciiTheme="minorHAnsi" w:hAnsiTheme="minorHAnsi"/>
-          <w:sz w:val="20"/>
-          <w:szCs w:val="20"/>
-        </w:rPr>
-        <w:t xml:space="preserve">Jetty, </w:t>
-      </w:r>
-      <w:r>
-        <w:rPr>
-          <w:rFonts w:asciiTheme="minorHAnsi" w:hAnsiTheme="minorHAnsi"/>
-          <w:sz w:val="20"/>
-          <w:szCs w:val="20"/>
-        </w:rPr>
-        <w:t xml:space="preserve">JSON, </w:t>
-      </w:r>
-      <w:r>
-        <w:rPr>
-          <w:rFonts w:asciiTheme="minorHAnsi" w:hAnsiTheme="minorHAnsi"/>
-          <w:sz w:val="20"/>
-          <w:szCs w:val="20"/>
-        </w:rPr>
-        <w:t>Adobe Photoshop and Illustrator</w:t>
+          <w:rFonts w:asciiTheme="minorHAnsi" w:eastAsia="Times New Roman" w:hAnsiTheme="minorHAnsi" w:cstheme="minorHAnsi"/>
+          <w:i/>
+          <w:color w:val="auto"/>
+          <w:sz w:val="20"/>
+          <w:szCs w:val="20"/>
+        </w:rPr>
+      </w:pPr>
+      <w:r>
+        <w:rPr>
+          <w:rFonts w:asciiTheme="minorHAnsi" w:eastAsia="Times New Roman" w:hAnsiTheme="minorHAnsi" w:cstheme="minorHAnsi"/>
+          <w:i/>
+          <w:color w:val="auto"/>
+          <w:sz w:val="20"/>
+          <w:szCs w:val="20"/>
+        </w:rPr>
+        <w:t>Technologies</w:t>
       </w:r>
     </w:p>
     <w:p>
       <w:pPr>
+        <w:numPr>
+          <w:ilvl w:val="0"/>
+          <w:numId w:val="20"/>
+        </w:numPr>
         <w:spacing w:line="240" w:lineRule="auto"/>
-        <w:rPr>
-          <w:rFonts w:asciiTheme="minorHAnsi" w:hAnsiTheme="minorHAnsi"/>
-          <w:sz w:val="20"/>
-          <w:szCs w:val="20"/>
-        </w:rPr>
-      </w:pPr>
+        <w:textAlignment w:val="baseline"/>
+        <w:rPr>
+          <w:rFonts w:ascii="Calibri" w:eastAsia="Times New Roman" w:hAnsi="Calibri" w:cs="Calibri"/>
+          <w:sz w:val="20"/>
+          <w:szCs w:val="20"/>
+        </w:rPr>
+        <w:sectPr>
+          <w:pgSz w:w="12240" w:h="15840"/>
+          <w:pgMar w:top="900" w:right="1170" w:bottom="180" w:left="1260" w:header="720" w:footer="720" w:gutter="0"/>
+          <w:pgNumType w:start="1"/>
+          <w:cols w:space="720"/>
+        </w:sectPr>
+      </w:pPr>
+    </w:p>
+    <w:p>
+      <w:pPr>
+        <w:numPr>
+          <w:ilvl w:val="0"/>
+          <w:numId w:val="20"/>
+        </w:numPr>
+        <w:spacing w:line="240" w:lineRule="auto"/>
+        <w:textAlignment w:val="baseline"/>
+        <w:rPr>
+          <w:rFonts w:ascii="Noto Sans Symbols" w:eastAsia="Times New Roman" w:hAnsi="Noto Sans Symbols" w:cs="Times New Roman"/>
+          <w:sz w:val="20"/>
+          <w:szCs w:val="20"/>
+        </w:rPr>
+      </w:pPr>
+      <w:proofErr w:type="spellStart"/>
+      <w:r>
+        <w:rPr>
+          <w:rFonts w:ascii="Calibri" w:eastAsia="Times New Roman" w:hAnsi="Calibri" w:cs="Calibri"/>
+          <w:sz w:val="20"/>
+          <w:szCs w:val="20"/>
+        </w:rPr>
+        <w:t>BeautifulSoup</w:t>
+      </w:r>
+      <w:proofErr w:type="spellEnd"/>
+      <w:r>
+        <w:rPr>
+          <w:rFonts w:ascii="Calibri" w:eastAsia="Times New Roman" w:hAnsi="Calibri" w:cs="Calibri"/>
+          <w:sz w:val="20"/>
+          <w:szCs w:val="20"/>
+        </w:rPr>
+        <w:tab/>
+      </w:r>
+    </w:p>
+    <w:p>
+      <w:pPr>
+        <w:numPr>
+          <w:ilvl w:val="0"/>
+          <w:numId w:val="20"/>
+        </w:numPr>
+        <w:spacing w:line="240" w:lineRule="auto"/>
+        <w:textAlignment w:val="baseline"/>
+        <w:rPr>
+          <w:rFonts w:ascii="Noto Sans Symbols" w:eastAsia="Times New Roman" w:hAnsi="Noto Sans Symbols" w:cs="Times New Roman"/>
+          <w:sz w:val="20"/>
+          <w:szCs w:val="20"/>
+        </w:rPr>
+      </w:pPr>
+      <w:r>
+        <w:rPr>
+          <w:rFonts w:ascii="Calibri" w:eastAsia="Times New Roman" w:hAnsi="Calibri" w:cs="Calibri"/>
+          <w:sz w:val="20"/>
+          <w:szCs w:val="20"/>
+        </w:rPr>
+        <w:t>Pandas</w:t>
+      </w:r>
+      <w:r>
+        <w:rPr>
+          <w:rFonts w:ascii="Calibri" w:eastAsia="Times New Roman" w:hAnsi="Calibri" w:cs="Calibri"/>
+          <w:sz w:val="20"/>
+          <w:szCs w:val="20"/>
+        </w:rPr>
+        <w:tab/>
+      </w:r>
+    </w:p>
+    <w:p>
+      <w:pPr>
+        <w:numPr>
+          <w:ilvl w:val="0"/>
+          <w:numId w:val="20"/>
+        </w:numPr>
+        <w:spacing w:line="240" w:lineRule="auto"/>
+        <w:textAlignment w:val="baseline"/>
+        <w:rPr>
+          <w:rFonts w:ascii="Noto Sans Symbols" w:eastAsia="Times New Roman" w:hAnsi="Noto Sans Symbols" w:cs="Times New Roman"/>
+          <w:sz w:val="20"/>
+          <w:szCs w:val="20"/>
+        </w:rPr>
+      </w:pPr>
+      <w:r>
+        <w:rPr>
+          <w:rFonts w:ascii="Calibri" w:eastAsia="Times New Roman" w:hAnsi="Calibri" w:cs="Calibri"/>
+          <w:sz w:val="20"/>
+          <w:szCs w:val="20"/>
+        </w:rPr>
+        <w:t>D3/C3</w:t>
+      </w:r>
+      <w:r>
+        <w:rPr>
+          <w:rFonts w:ascii="Calibri" w:eastAsia="Times New Roman" w:hAnsi="Calibri" w:cs="Calibri"/>
+          <w:sz w:val="20"/>
+          <w:szCs w:val="20"/>
+        </w:rPr>
+        <w:tab/>
+      </w:r>
+    </w:p>
+    <w:p>
+      <w:pPr>
+        <w:numPr>
+          <w:ilvl w:val="0"/>
+          <w:numId w:val="20"/>
+        </w:numPr>
+        <w:spacing w:line="240" w:lineRule="auto"/>
+        <w:textAlignment w:val="baseline"/>
+        <w:rPr>
+          <w:rFonts w:ascii="Noto Sans Symbols" w:eastAsia="Times New Roman" w:hAnsi="Noto Sans Symbols" w:cs="Times New Roman"/>
+          <w:sz w:val="20"/>
+          <w:szCs w:val="20"/>
+        </w:rPr>
+      </w:pPr>
+      <w:proofErr w:type="spellStart"/>
+      <w:r>
+        <w:rPr>
+          <w:rFonts w:ascii="Calibri" w:eastAsia="Times New Roman" w:hAnsi="Calibri" w:cs="Calibri"/>
+          <w:sz w:val="20"/>
+          <w:szCs w:val="20"/>
+        </w:rPr>
+        <w:t>Highcharts</w:t>
+      </w:r>
+      <w:proofErr w:type="spellEnd"/>
+      <w:r>
+        <w:rPr>
+          <w:rFonts w:ascii="Calibri" w:eastAsia="Times New Roman" w:hAnsi="Calibri" w:cs="Calibri"/>
+          <w:sz w:val="20"/>
+          <w:szCs w:val="20"/>
+        </w:rPr>
+        <w:t xml:space="preserve">, </w:t>
+      </w:r>
+    </w:p>
+    <w:p>
+      <w:pPr>
+        <w:numPr>
+          <w:ilvl w:val="0"/>
+          <w:numId w:val="20"/>
+        </w:numPr>
+        <w:spacing w:line="240" w:lineRule="auto"/>
+        <w:textAlignment w:val="baseline"/>
+        <w:rPr>
+          <w:rFonts w:ascii="Noto Sans Symbols" w:eastAsia="Times New Roman" w:hAnsi="Noto Sans Symbols" w:cs="Times New Roman"/>
+          <w:sz w:val="20"/>
+          <w:szCs w:val="20"/>
+        </w:rPr>
+      </w:pPr>
+      <w:r>
+        <w:rPr>
+          <w:rFonts w:ascii="Calibri" w:eastAsia="Times New Roman" w:hAnsi="Calibri" w:cs="Calibri"/>
+          <w:sz w:val="20"/>
+          <w:szCs w:val="20"/>
+        </w:rPr>
+        <w:t>Carto</w:t>
+      </w:r>
+    </w:p>
+    <w:p>
+      <w:pPr>
+        <w:numPr>
+          <w:ilvl w:val="0"/>
+          <w:numId w:val="20"/>
+        </w:numPr>
+        <w:spacing w:line="240" w:lineRule="auto"/>
+        <w:textAlignment w:val="baseline"/>
+        <w:rPr>
+          <w:rFonts w:asciiTheme="minorHAnsi" w:eastAsia="Times New Roman" w:hAnsiTheme="minorHAnsi" w:cstheme="minorHAnsi"/>
+          <w:sz w:val="20"/>
+          <w:szCs w:val="20"/>
+        </w:rPr>
+      </w:pPr>
+      <w:r>
+        <w:rPr>
+          <w:rFonts w:asciiTheme="minorHAnsi" w:eastAsia="Times New Roman" w:hAnsiTheme="minorHAnsi" w:cstheme="minorHAnsi"/>
+          <w:sz w:val="20"/>
+          <w:szCs w:val="20"/>
+        </w:rPr>
+        <w:t>Leaflet</w:t>
+      </w:r>
+    </w:p>
+    <w:p>
+      <w:pPr>
+        <w:numPr>
+          <w:ilvl w:val="0"/>
+          <w:numId w:val="20"/>
+        </w:numPr>
+        <w:spacing w:line="240" w:lineRule="auto"/>
+        <w:textAlignment w:val="baseline"/>
+        <w:rPr>
+          <w:rFonts w:ascii="Noto Sans Symbols" w:eastAsia="Times New Roman" w:hAnsi="Noto Sans Symbols" w:cs="Times New Roman"/>
+          <w:sz w:val="20"/>
+          <w:szCs w:val="20"/>
+        </w:rPr>
+      </w:pPr>
+      <w:r>
+        <w:rPr>
+          <w:rFonts w:ascii="Calibri" w:eastAsia="Times New Roman" w:hAnsi="Calibri" w:cs="Calibri"/>
+          <w:sz w:val="20"/>
+          <w:szCs w:val="20"/>
+        </w:rPr>
+        <w:t>Amazon Web Services</w:t>
+      </w:r>
+    </w:p>
+    <w:p>
+      <w:pPr>
+        <w:numPr>
+          <w:ilvl w:val="0"/>
+          <w:numId w:val="20"/>
+        </w:numPr>
+        <w:spacing w:line="240" w:lineRule="auto"/>
+        <w:textAlignment w:val="baseline"/>
+        <w:rPr>
+          <w:rFonts w:ascii="Noto Sans Symbols" w:eastAsia="Times New Roman" w:hAnsi="Noto Sans Symbols" w:cs="Times New Roman"/>
+          <w:sz w:val="20"/>
+          <w:szCs w:val="20"/>
+        </w:rPr>
+      </w:pPr>
+      <w:r>
+        <w:rPr>
+          <w:rFonts w:ascii="Calibri" w:eastAsia="Times New Roman" w:hAnsi="Calibri" w:cs="Calibri"/>
+          <w:sz w:val="20"/>
+          <w:szCs w:val="20"/>
+        </w:rPr>
+        <w:t>Agile Development</w:t>
+      </w:r>
+    </w:p>
+    <w:p>
+      <w:pPr>
+        <w:numPr>
+          <w:ilvl w:val="0"/>
+          <w:numId w:val="20"/>
+        </w:numPr>
+        <w:spacing w:line="240" w:lineRule="auto"/>
+        <w:textAlignment w:val="baseline"/>
+        <w:rPr>
+          <w:rFonts w:ascii="Noto Sans Symbols" w:eastAsia="Times New Roman" w:hAnsi="Noto Sans Symbols" w:cs="Times New Roman"/>
+          <w:sz w:val="20"/>
+          <w:szCs w:val="20"/>
+        </w:rPr>
+      </w:pPr>
+      <w:r>
+        <w:rPr>
+          <w:rFonts w:ascii="Calibri" w:eastAsia="Times New Roman" w:hAnsi="Calibri" w:cs="Calibri"/>
+          <w:sz w:val="20"/>
+          <w:szCs w:val="20"/>
+        </w:rPr>
+        <w:t>Git</w:t>
+      </w:r>
+    </w:p>
+    <w:p>
+      <w:pPr>
+        <w:numPr>
+          <w:ilvl w:val="0"/>
+          <w:numId w:val="20"/>
+        </w:numPr>
+        <w:spacing w:line="240" w:lineRule="auto"/>
+        <w:textAlignment w:val="baseline"/>
+        <w:rPr>
+          <w:rFonts w:ascii="Noto Sans Symbols" w:eastAsia="Times New Roman" w:hAnsi="Noto Sans Symbols" w:cs="Times New Roman"/>
+          <w:sz w:val="20"/>
+          <w:szCs w:val="20"/>
+        </w:rPr>
+      </w:pPr>
+      <w:r>
+        <w:rPr>
+          <w:rFonts w:ascii="Calibri" w:eastAsia="Times New Roman" w:hAnsi="Calibri" w:cs="Calibri"/>
+          <w:sz w:val="20"/>
+          <w:szCs w:val="20"/>
+        </w:rPr>
+        <w:t>SQL</w:t>
+      </w:r>
+    </w:p>
+    <w:p>
+      <w:pPr>
+        <w:numPr>
+          <w:ilvl w:val="0"/>
+          <w:numId w:val="20"/>
+        </w:numPr>
+        <w:spacing w:line="240" w:lineRule="auto"/>
+        <w:textAlignment w:val="baseline"/>
+        <w:rPr>
+          <w:rFonts w:ascii="Noto Sans Symbols" w:eastAsia="Times New Roman" w:hAnsi="Noto Sans Symbols" w:cs="Times New Roman"/>
+          <w:sz w:val="20"/>
+          <w:szCs w:val="20"/>
+        </w:rPr>
+      </w:pPr>
+      <w:r>
+        <w:rPr>
+          <w:rFonts w:ascii="Calibri" w:eastAsia="Times New Roman" w:hAnsi="Calibri" w:cs="Calibri"/>
+          <w:sz w:val="20"/>
+          <w:szCs w:val="20"/>
+        </w:rPr>
+        <w:t>Android Studio</w:t>
+      </w:r>
+    </w:p>
+    <w:p>
+      <w:pPr>
+        <w:numPr>
+          <w:ilvl w:val="0"/>
+          <w:numId w:val="20"/>
+        </w:numPr>
+        <w:spacing w:line="240" w:lineRule="auto"/>
+        <w:textAlignment w:val="baseline"/>
+        <w:rPr>
+          <w:rFonts w:ascii="Noto Sans Symbols" w:eastAsia="Times New Roman" w:hAnsi="Noto Sans Symbols" w:cs="Times New Roman"/>
+          <w:sz w:val="20"/>
+          <w:szCs w:val="20"/>
+        </w:rPr>
+      </w:pPr>
+      <w:proofErr w:type="spellStart"/>
+      <w:r>
+        <w:rPr>
+          <w:rFonts w:ascii="Calibri" w:eastAsia="Times New Roman" w:hAnsi="Calibri" w:cs="Calibri"/>
+          <w:sz w:val="20"/>
+          <w:szCs w:val="20"/>
+        </w:rPr>
+        <w:t>JQuery</w:t>
+      </w:r>
+      <w:proofErr w:type="spellEnd"/>
+    </w:p>
+    <w:p>
+      <w:pPr>
+        <w:numPr>
+          <w:ilvl w:val="0"/>
+          <w:numId w:val="20"/>
+        </w:numPr>
+        <w:spacing w:line="240" w:lineRule="auto"/>
+        <w:textAlignment w:val="baseline"/>
+        <w:rPr>
+          <w:rFonts w:ascii="Noto Sans Symbols" w:eastAsia="Times New Roman" w:hAnsi="Noto Sans Symbols" w:cs="Times New Roman"/>
+          <w:sz w:val="20"/>
+          <w:szCs w:val="20"/>
+        </w:rPr>
+      </w:pPr>
+      <w:r>
+        <w:rPr>
+          <w:rFonts w:ascii="Calibri" w:eastAsia="Times New Roman" w:hAnsi="Calibri" w:cs="Calibri"/>
+          <w:sz w:val="20"/>
+          <w:szCs w:val="20"/>
+        </w:rPr>
+        <w:t>JSON</w:t>
+      </w:r>
+    </w:p>
+    <w:p>
+      <w:pPr>
+        <w:numPr>
+          <w:ilvl w:val="0"/>
+          <w:numId w:val="20"/>
+        </w:numPr>
+        <w:spacing w:line="240" w:lineRule="auto"/>
+        <w:textAlignment w:val="baseline"/>
+        <w:rPr>
+          <w:rFonts w:ascii="Noto Sans Symbols" w:eastAsia="Times New Roman" w:hAnsi="Noto Sans Symbols" w:cs="Times New Roman"/>
+          <w:sz w:val="20"/>
+          <w:szCs w:val="20"/>
+        </w:rPr>
+      </w:pPr>
+      <w:r>
+        <w:rPr>
+          <w:rFonts w:ascii="Calibri" w:eastAsia="Times New Roman" w:hAnsi="Calibri" w:cs="Calibri"/>
+          <w:sz w:val="20"/>
+          <w:szCs w:val="20"/>
+        </w:rPr>
+        <w:t>Adobe Photoshop and Illustrator</w:t>
+      </w:r>
     </w:p>
     <w:p>
       <w:pPr>
@@ -817,29 +1118,50 @@
           <w:sz w:val="20"/>
           <w:szCs w:val="20"/>
         </w:rPr>
-      </w:pPr>
-      <w:r>
-        <w:rPr>
-          <w:rFonts w:ascii="Calibri" w:eastAsia="Calibri" w:hAnsi="Calibri" w:cs="Calibri"/>
-          <w:b/>
-          <w:sz w:val="20"/>
-          <w:szCs w:val="20"/>
-        </w:rPr>
-        <w:t>WORK EXPERIENCE</w:t>
-      </w:r>
+        <w:sectPr>
+          <w:type w:val="continuous"/>
+          <w:pgSz w:w="12240" w:h="15840"/>
+          <w:pgMar w:top="900" w:right="1170" w:bottom="180" w:left="1260" w:header="720" w:footer="720" w:gutter="0"/>
+          <w:pgNumType w:start="1"/>
+          <w:cols w:num="3" w:space="576"/>
+        </w:sectPr>
+      </w:pPr>
     </w:p>
     <w:p>
       <w:pPr>
+        <w:pBdr>
+          <w:bottom w:val="single" w:sz="6" w:space="1" w:color="auto"/>
+        </w:pBdr>
         <w:spacing w:line="240" w:lineRule="auto"/>
-      </w:pPr>
-      <w:r>
-        <w:rPr>
-          <w:rFonts w:ascii="Calibri" w:eastAsia="Calibri" w:hAnsi="Calibri" w:cs="Calibri"/>
-          <w:i/>
-          <w:sz w:val="20"/>
-          <w:szCs w:val="20"/>
-        </w:rPr>
-        <w:t>Software Engineering Intern</w:t>
+        <w:rPr>
+          <w:rFonts w:ascii="Calibri" w:eastAsia="Calibri" w:hAnsi="Calibri" w:cs="Calibri"/>
+          <w:b/>
+          <w:sz w:val="20"/>
+          <w:szCs w:val="20"/>
+        </w:rPr>
+      </w:pPr>
+      <w:r>
+        <w:rPr>
+          <w:rFonts w:ascii="Calibri" w:eastAsia="Calibri" w:hAnsi="Calibri" w:cs="Calibri"/>
+          <w:b/>
+          <w:sz w:val="20"/>
+          <w:szCs w:val="20"/>
+        </w:rPr>
+        <w:t>WORK EXPERIENCE</w:t>
+      </w:r>
+    </w:p>
+    <w:p>
+      <w:pPr>
+        <w:spacing w:line="240" w:lineRule="auto"/>
+      </w:pPr>
+      <w:r>
+        <w:rPr>
+          <w:rFonts w:ascii="Calibri" w:eastAsia="Calibri" w:hAnsi="Calibri" w:cs="Calibri"/>
+          <w:i/>
+          <w:sz w:val="20"/>
+          <w:szCs w:val="20"/>
+        </w:rPr>
+        <w:t>Data Journalist</w:t>
       </w:r>
       <w:r>
         <w:rPr>
@@ -849,7 +1171,6 @@
         </w:rPr>
         <w:t xml:space="preserve"> - </w:t>
       </w:r>
-      <w:proofErr w:type="spellStart"/>
       <w:r>
         <w:rPr>
           <w:rFonts w:ascii="Calibri" w:eastAsia="Calibri" w:hAnsi="Calibri" w:cs="Calibri"/>
@@ -857,60 +1178,32 @@
           <w:sz w:val="20"/>
           <w:szCs w:val="20"/>
         </w:rPr>
-        <w:t>Leidos</w:t>
-      </w:r>
-      <w:proofErr w:type="spellEnd"/>
-      <w:r>
-        <w:rPr>
-          <w:rFonts w:ascii="Calibri" w:eastAsia="Calibri" w:hAnsi="Calibri" w:cs="Calibri"/>
-          <w:sz w:val="20"/>
-          <w:szCs w:val="20"/>
-        </w:rPr>
-        <w:t xml:space="preserve"> -</w:t>
-      </w:r>
-      <w:r>
-        <w:rPr>
-          <w:rFonts w:ascii="Calibri" w:eastAsia="Calibri" w:hAnsi="Calibri" w:cs="Calibri"/>
-          <w:i/>
-          <w:sz w:val="20"/>
-          <w:szCs w:val="20"/>
-        </w:rPr>
-        <w:t xml:space="preserve"> </w:t>
-      </w:r>
-      <w:r>
-        <w:rPr>
-          <w:rFonts w:ascii="Calibri" w:eastAsia="Calibri" w:hAnsi="Calibri" w:cs="Calibri"/>
-          <w:sz w:val="20"/>
-          <w:szCs w:val="20"/>
-        </w:rPr>
-        <w:t>Columbia, MD</w:t>
-      </w:r>
-      <w:r>
-        <w:rPr>
-          <w:rFonts w:ascii="Calibri" w:eastAsia="Calibri" w:hAnsi="Calibri" w:cs="Calibri"/>
-          <w:i/>
-          <w:sz w:val="20"/>
-          <w:szCs w:val="20"/>
-        </w:rPr>
-        <w:t xml:space="preserve">                                                         </w:t>
-      </w:r>
-      <w:r>
-        <w:rPr>
-          <w:rFonts w:ascii="Calibri" w:eastAsia="Calibri" w:hAnsi="Calibri" w:cs="Calibri"/>
-          <w:i/>
-          <w:sz w:val="20"/>
-          <w:szCs w:val="20"/>
-        </w:rPr>
-        <w:tab/>
-      </w:r>
-      <w:r>
-        <w:rPr>
-          <w:rFonts w:ascii="Calibri" w:eastAsia="Calibri" w:hAnsi="Calibri" w:cs="Calibri"/>
-          <w:i/>
-          <w:sz w:val="20"/>
-          <w:szCs w:val="20"/>
-        </w:rPr>
-        <w:tab/>
+        <w:t xml:space="preserve">Capital News Service, Data Lab </w:t>
+      </w:r>
+      <w:r>
+        <w:rPr>
+          <w:rFonts w:ascii="Calibri" w:eastAsia="Calibri" w:hAnsi="Calibri" w:cs="Calibri"/>
+          <w:sz w:val="20"/>
+          <w:szCs w:val="20"/>
+        </w:rPr>
+        <w:t>- College Park,</w:t>
+      </w:r>
+      <w:r>
+        <w:rPr>
+          <w:rFonts w:ascii="Calibri" w:eastAsia="Calibri" w:hAnsi="Calibri" w:cs="Calibri"/>
+          <w:sz w:val="20"/>
+          <w:szCs w:val="20"/>
+        </w:rPr>
+        <w:t xml:space="preserve"> MD</w:t>
+      </w:r>
+      <w:r>
+        <w:rPr>
+          <w:rFonts w:ascii="Calibri" w:eastAsia="Calibri" w:hAnsi="Calibri" w:cs="Calibri"/>
+          <w:i/>
+          <w:sz w:val="20"/>
+          <w:szCs w:val="20"/>
+        </w:rPr>
+        <w:t xml:space="preserve">                                                   </w:t>
       </w:r>
       <w:r>
         <w:rPr>
@@ -928,34 +1221,7 @@
           <w:sz w:val="20"/>
           <w:szCs w:val="20"/>
         </w:rPr>
-        <w:t xml:space="preserve"> </w:t>
-      </w:r>
-      <w:r>
-        <w:rPr>
-          <w:rFonts w:ascii="Calibri" w:eastAsia="Calibri" w:hAnsi="Calibri" w:cs="Calibri"/>
-          <w:i/>
-          <w:sz w:val="20"/>
-          <w:szCs w:val="20"/>
-        </w:rPr>
-        <w:t xml:space="preserve"> </w:t>
-      </w:r>
-      <w:r>
-        <w:rPr>
-          <w:rFonts w:ascii="Calibri" w:eastAsia="Calibri" w:hAnsi="Calibri" w:cs="Calibri"/>
-          <w:i/>
-          <w:sz w:val="20"/>
-          <w:szCs w:val="20"/>
-        </w:rPr>
-        <w:t>June -</w:t>
-      </w:r>
-      <w:r>
-        <w:rPr>
-          <w:rFonts w:ascii="Calibri" w:eastAsia="Calibri" w:hAnsi="Calibri" w:cs="Calibri"/>
-          <w:i/>
-          <w:sz w:val="20"/>
-          <w:szCs w:val="20"/>
-        </w:rPr>
-        <w:t xml:space="preserve"> August 2016</w:t>
+        <w:t>August 2017 - Present</w:t>
       </w:r>
     </w:p>
     <w:p>
@@ -978,90 +1244,8 @@
           <w:sz w:val="20"/>
           <w:szCs w:val="20"/>
         </w:rPr>
-        <w:t>Worked in the Advanced Analytics Internal Research and Development depart</w:t>
-      </w:r>
-      <w:r>
-        <w:rPr>
-          <w:rFonts w:ascii="Calibri" w:eastAsia="Calibri" w:hAnsi="Calibri" w:cs="Calibri"/>
-          <w:sz w:val="20"/>
-          <w:szCs w:val="20"/>
-        </w:rPr>
-        <w:t>ment creating a web a</w:t>
-      </w:r>
-      <w:r>
-        <w:rPr>
-          <w:rFonts w:ascii="Calibri" w:eastAsia="Calibri" w:hAnsi="Calibri" w:cs="Calibri"/>
-          <w:sz w:val="20"/>
-          <w:szCs w:val="20"/>
-        </w:rPr>
-        <w:t>pplication</w:t>
-      </w:r>
-      <w:r>
-        <w:rPr>
-          <w:rFonts w:ascii="Calibri" w:eastAsia="Calibri" w:hAnsi="Calibri" w:cs="Calibri"/>
-          <w:sz w:val="20"/>
-          <w:szCs w:val="20"/>
-        </w:rPr>
-        <w:t xml:space="preserve"> that utilized a matching al</w:t>
-      </w:r>
-      <w:r>
-        <w:rPr>
-          <w:rFonts w:ascii="Calibri" w:eastAsia="Calibri" w:hAnsi="Calibri" w:cs="Calibri"/>
-          <w:sz w:val="20"/>
-          <w:szCs w:val="20"/>
-        </w:rPr>
-        <w:t xml:space="preserve">gorithm to find best results from a </w:t>
-      </w:r>
-      <w:r>
-        <w:rPr>
-          <w:rFonts w:ascii="Calibri" w:eastAsia="Calibri" w:hAnsi="Calibri" w:cs="Calibri"/>
-          <w:sz w:val="20"/>
-          <w:szCs w:val="20"/>
-        </w:rPr>
-        <w:t>data</w:t>
-      </w:r>
-      <w:r>
-        <w:rPr>
-          <w:rFonts w:ascii="Calibri" w:eastAsia="Calibri" w:hAnsi="Calibri" w:cs="Calibri"/>
-          <w:sz w:val="20"/>
-          <w:szCs w:val="20"/>
-        </w:rPr>
-        <w:t>base</w:t>
-      </w:r>
-      <w:r>
-        <w:rPr>
-          <w:rFonts w:ascii="Calibri" w:eastAsia="Calibri" w:hAnsi="Calibri" w:cs="Calibri"/>
-          <w:sz w:val="20"/>
-          <w:szCs w:val="20"/>
-        </w:rPr>
-        <w:t> </w:t>
-      </w:r>
-      <w:r>
-        <w:rPr>
-          <w:rFonts w:ascii="Calibri" w:eastAsia="Calibri" w:hAnsi="Calibri" w:cs="Calibri"/>
-          <w:sz w:val="20"/>
-          <w:szCs w:val="20"/>
-        </w:rPr>
-        <w:t xml:space="preserve">based on users </w:t>
-      </w:r>
-      <w:proofErr w:type="spellStart"/>
-      <w:r>
-        <w:rPr>
-          <w:rFonts w:ascii="Calibri" w:eastAsia="Calibri" w:hAnsi="Calibri" w:cs="Calibri"/>
-          <w:sz w:val="20"/>
-          <w:szCs w:val="20"/>
-        </w:rPr>
-        <w:t>preference</w:t>
-      </w:r>
-      <w:r>
-        <w:rPr>
-          <w:rFonts w:ascii="Calibri" w:eastAsia="Calibri" w:hAnsi="Calibri" w:cs="Calibri"/>
-          <w:sz w:val="20"/>
-          <w:szCs w:val="20"/>
-        </w:rPr>
-        <w:t>es</w:t>
-      </w:r>
-      <w:proofErr w:type="spellEnd"/>
+        <w:t>Worked on several investigative data projects, an article was published by WTOP</w:t>
+      </w:r>
     </w:p>
     <w:p>
       <w:pPr>
@@ -1083,55 +1267,17 @@
           <w:sz w:val="20"/>
           <w:szCs w:val="20"/>
         </w:rPr>
-        <w:t>Applied</w:t>
-      </w:r>
-      <w:r>
-        <w:rPr>
-          <w:rFonts w:ascii="Calibri" w:eastAsia="Calibri" w:hAnsi="Calibri" w:cs="Calibri"/>
-          <w:sz w:val="20"/>
-          <w:szCs w:val="20"/>
-        </w:rPr>
-        <w:t xml:space="preserve"> a NoSQL database</w:t>
-      </w:r>
-      <w:r>
-        <w:rPr>
-          <w:rFonts w:ascii="Calibri" w:eastAsia="Calibri" w:hAnsi="Calibri" w:cs="Calibri"/>
-          <w:sz w:val="20"/>
-          <w:szCs w:val="20"/>
-        </w:rPr>
-        <w:t xml:space="preserve"> to the web application, d</w:t>
-      </w:r>
-      <w:r>
-        <w:rPr>
-          <w:rFonts w:ascii="Calibri" w:eastAsia="Calibri" w:hAnsi="Calibri" w:cs="Calibri"/>
-          <w:sz w:val="20"/>
-          <w:szCs w:val="20"/>
-        </w:rPr>
-        <w:t>esigned</w:t>
-      </w:r>
-      <w:r>
-        <w:rPr>
-          <w:rFonts w:ascii="Calibri" w:eastAsia="Calibri" w:hAnsi="Calibri" w:cs="Calibri"/>
-          <w:sz w:val="20"/>
-          <w:szCs w:val="20"/>
-        </w:rPr>
-        <w:t xml:space="preserve"> all</w:t>
-      </w:r>
-      <w:r>
-        <w:rPr>
-          <w:rFonts w:ascii="Calibri" w:eastAsia="Calibri" w:hAnsi="Calibri" w:cs="Calibri"/>
-          <w:sz w:val="20"/>
-          <w:szCs w:val="20"/>
-        </w:rPr>
-        <w:t xml:space="preserve"> data structures used</w:t>
-      </w:r>
-      <w:r>
-        <w:rPr>
-          <w:rFonts w:ascii="Calibri" w:eastAsia="Calibri" w:hAnsi="Calibri" w:cs="Calibri"/>
-          <w:sz w:val="20"/>
-          <w:szCs w:val="20"/>
-        </w:rPr>
-        <w:t xml:space="preserve">, and created communications </w:t>
+        <w:t xml:space="preserve">Gathered and manipulated data sets with Python </w:t>
+      </w:r>
+      <w:bookmarkStart w:id="0" w:name="_GoBack"/>
+      <w:bookmarkEnd w:id="0"/>
+      <w:r>
+        <w:rPr>
+          <w:rFonts w:ascii="Calibri" w:eastAsia="Calibri" w:hAnsi="Calibri" w:cs="Calibri"/>
+          <w:sz w:val="20"/>
+          <w:szCs w:val="20"/>
+        </w:rPr>
+        <w:t>using Beautiful Soup and Pandas, PHP, and R</w:t>
       </w:r>
     </w:p>
     <w:p>
@@ -1154,27 +1300,134 @@
           <w:sz w:val="20"/>
           <w:szCs w:val="20"/>
         </w:rPr>
-        <w:t>Developed</w:t>
-      </w:r>
-      <w:r>
-        <w:rPr>
-          <w:rFonts w:ascii="Calibri" w:eastAsia="Calibri" w:hAnsi="Calibri" w:cs="Calibri"/>
-          <w:sz w:val="20"/>
-          <w:szCs w:val="20"/>
-        </w:rPr>
-        <w:t xml:space="preserve"> front-end</w:t>
-      </w:r>
-      <w:r>
-        <w:rPr>
-          <w:rFonts w:ascii="Calibri" w:eastAsia="Calibri" w:hAnsi="Calibri" w:cs="Calibri"/>
-          <w:sz w:val="20"/>
-          <w:szCs w:val="20"/>
-        </w:rPr>
-        <w:t xml:space="preserve"> of web application</w:t>
-      </w:r>
-      <w:r>
-        <w:rPr>
-          <w:rFonts w:ascii="Calibri" w:eastAsia="Calibri" w:hAnsi="Calibri" w:cs="Calibri"/>
+        <w:t xml:space="preserve">Created charts using D3/C3 and </w:t>
+      </w:r>
+      <w:proofErr w:type="spellStart"/>
+      <w:r>
+        <w:rPr>
+          <w:rFonts w:ascii="Calibri" w:eastAsia="Calibri" w:hAnsi="Calibri" w:cs="Calibri"/>
+          <w:sz w:val="20"/>
+          <w:szCs w:val="20"/>
+        </w:rPr>
+        <w:t>Highcharts</w:t>
+      </w:r>
+      <w:proofErr w:type="spellEnd"/>
+      <w:r>
+        <w:rPr>
+          <w:rFonts w:ascii="Calibri" w:eastAsia="Calibri" w:hAnsi="Calibri" w:cs="Calibri"/>
+          <w:sz w:val="20"/>
+          <w:szCs w:val="20"/>
+        </w:rPr>
+        <w:t xml:space="preserve"> Java</w:t>
+      </w:r>
+      <w:r>
+        <w:rPr>
+          <w:rFonts w:ascii="Calibri" w:eastAsia="Calibri" w:hAnsi="Calibri" w:cs="Calibri"/>
+          <w:sz w:val="20"/>
+          <w:szCs w:val="20"/>
+        </w:rPr>
+        <w:t>Script libraries and map graphics</w:t>
+      </w:r>
+      <w:r>
+        <w:rPr>
+          <w:rFonts w:ascii="Calibri" w:eastAsia="Calibri" w:hAnsi="Calibri" w:cs="Calibri"/>
+          <w:sz w:val="20"/>
+          <w:szCs w:val="20"/>
+        </w:rPr>
+        <w:t xml:space="preserve"> using </w:t>
+      </w:r>
+      <w:r>
+        <w:rPr>
+          <w:rFonts w:ascii="Calibri" w:eastAsia="Calibri" w:hAnsi="Calibri" w:cs="Calibri"/>
+          <w:sz w:val="20"/>
+          <w:szCs w:val="20"/>
+        </w:rPr>
+        <w:t>C</w:t>
+      </w:r>
+      <w:r>
+        <w:rPr>
+          <w:rFonts w:ascii="Calibri" w:eastAsia="Calibri" w:hAnsi="Calibri" w:cs="Calibri"/>
+          <w:sz w:val="20"/>
+          <w:szCs w:val="20"/>
+        </w:rPr>
+        <w:t>arto</w:t>
+      </w:r>
+      <w:r>
+        <w:rPr>
+          <w:rFonts w:ascii="Calibri" w:eastAsia="Calibri" w:hAnsi="Calibri" w:cs="Calibri"/>
+          <w:sz w:val="20"/>
+          <w:szCs w:val="20"/>
+        </w:rPr>
+        <w:t>, Leaflet,</w:t>
+      </w:r>
+      <w:r>
+        <w:rPr>
+          <w:rFonts w:ascii="Calibri" w:eastAsia="Calibri" w:hAnsi="Calibri" w:cs="Calibri"/>
+          <w:sz w:val="20"/>
+          <w:szCs w:val="20"/>
+        </w:rPr>
+        <w:t xml:space="preserve"> and </w:t>
+      </w:r>
+      <w:r>
+        <w:rPr>
+          <w:rFonts w:ascii="Calibri" w:eastAsia="Calibri" w:hAnsi="Calibri" w:cs="Calibri"/>
+          <w:sz w:val="20"/>
+          <w:szCs w:val="20"/>
+        </w:rPr>
+        <w:t>QGIS</w:t>
+      </w:r>
+    </w:p>
+    <w:p>
+      <w:pPr>
+        <w:spacing w:line="240" w:lineRule="auto"/>
+      </w:pPr>
+      <w:r>
+        <w:rPr>
+          <w:rFonts w:ascii="Calibri" w:eastAsia="Calibri" w:hAnsi="Calibri" w:cs="Calibri"/>
+          <w:i/>
+          <w:sz w:val="20"/>
+          <w:szCs w:val="20"/>
+        </w:rPr>
+        <w:t>Software Engineering Intern</w:t>
+      </w:r>
+      <w:r>
+        <w:rPr>
+          <w:rFonts w:ascii="Calibri" w:eastAsia="Calibri" w:hAnsi="Calibri" w:cs="Calibri"/>
+          <w:sz w:val="20"/>
+          <w:szCs w:val="20"/>
+        </w:rPr>
+        <w:t xml:space="preserve"> - </w:t>
+      </w:r>
+      <w:r>
+        <w:rPr>
+          <w:rFonts w:ascii="Calibri" w:eastAsia="Calibri" w:hAnsi="Calibri" w:cs="Calibri"/>
+          <w:b/>
+          <w:sz w:val="20"/>
+          <w:szCs w:val="20"/>
+        </w:rPr>
+        <w:t>Engineering Solutions Inc.</w:t>
+      </w:r>
+      <w:r>
+        <w:rPr>
+          <w:rFonts w:ascii="Calibri" w:eastAsia="Calibri" w:hAnsi="Calibri" w:cs="Calibri"/>
+          <w:sz w:val="20"/>
+          <w:szCs w:val="20"/>
+        </w:rPr>
+        <w:t xml:space="preserve"> - Hanover, MD</w:t>
+      </w:r>
+      <w:r>
+        <w:rPr>
+          <w:rFonts w:ascii="Calibri" w:eastAsia="Calibri" w:hAnsi="Calibri" w:cs="Calibri"/>
+          <w:i/>
+          <w:sz w:val="20"/>
+          <w:szCs w:val="20"/>
+        </w:rPr>
+        <w:t xml:space="preserve">                                                     </w:t>
+      </w:r>
+      <w:r>
+        <w:rPr>
+          <w:rFonts w:ascii="Calibri" w:eastAsia="Calibri" w:hAnsi="Calibri" w:cs="Calibri"/>
+          <w:i/>
           <w:sz w:val="20"/>
           <w:szCs w:val="20"/>
         </w:rPr>
@@ -1183,22 +1436,117 @@
       <w:r>
         <w:rPr>
           <w:rFonts w:ascii="Calibri" w:eastAsia="Calibri" w:hAnsi="Calibri" w:cs="Calibri"/>
-          <w:sz w:val="20"/>
-          <w:szCs w:val="20"/>
-        </w:rPr>
-        <w:t>utilizing</w:t>
-      </w:r>
-      <w:r>
-        <w:rPr>
-          <w:rFonts w:ascii="Calibri" w:eastAsia="Calibri" w:hAnsi="Calibri" w:cs="Calibri"/>
-          <w:sz w:val="20"/>
-          <w:szCs w:val="20"/>
-        </w:rPr>
-        <w:t xml:space="preserve"> JavaScript</w:t>
-      </w:r>
-      <w:r>
-        <w:rPr>
-          <w:rFonts w:ascii="Calibri" w:eastAsia="Calibri" w:hAnsi="Calibri" w:cs="Calibri"/>
+          <w:i/>
+          <w:sz w:val="20"/>
+          <w:szCs w:val="20"/>
+        </w:rPr>
+        <w:t>June - August 2017</w:t>
+      </w:r>
+    </w:p>
+    <w:p>
+      <w:pPr>
+        <w:pStyle w:val="ListParagraph"/>
+        <w:numPr>
+          <w:ilvl w:val="0"/>
+          <w:numId w:val="15"/>
+        </w:numPr>
+        <w:spacing w:line="240" w:lineRule="auto"/>
+        <w:rPr>
+          <w:rFonts w:ascii="Calibri" w:eastAsia="Calibri" w:hAnsi="Calibri" w:cs="Calibri"/>
+          <w:sz w:val="20"/>
+          <w:szCs w:val="20"/>
+        </w:rPr>
+      </w:pPr>
+      <w:r>
+        <w:rPr>
+          <w:rFonts w:ascii="Calibri" w:eastAsia="Calibri" w:hAnsi="Calibri" w:cs="Calibri"/>
+          <w:sz w:val="20"/>
+          <w:szCs w:val="20"/>
+        </w:rPr>
+        <w:t>Built</w:t>
+      </w:r>
+      <w:r>
+        <w:rPr>
+          <w:rFonts w:ascii="Calibri" w:eastAsia="Calibri" w:hAnsi="Calibri" w:cs="Calibri"/>
+          <w:sz w:val="20"/>
+          <w:szCs w:val="20"/>
+        </w:rPr>
+        <w:t xml:space="preserve"> an automated office system using custom Alexa Devices loaded on Raspberry pies </w:t>
+      </w:r>
+    </w:p>
+    <w:p>
+      <w:pPr>
+        <w:pStyle w:val="ListParagraph"/>
+        <w:numPr>
+          <w:ilvl w:val="0"/>
+          <w:numId w:val="15"/>
+        </w:numPr>
+        <w:spacing w:line="240" w:lineRule="auto"/>
+        <w:rPr>
+          <w:rFonts w:ascii="Calibri" w:eastAsia="Calibri" w:hAnsi="Calibri" w:cs="Calibri"/>
+          <w:sz w:val="20"/>
+          <w:szCs w:val="20"/>
+        </w:rPr>
+      </w:pPr>
+      <w:r>
+        <w:rPr>
+          <w:rFonts w:ascii="Calibri" w:eastAsia="Calibri" w:hAnsi="Calibri" w:cs="Calibri"/>
+          <w:sz w:val="20"/>
+          <w:szCs w:val="20"/>
+        </w:rPr>
+        <w:t>Developed an intricate project infrastructure using Amazon Web services Lambda, Dynamo DB, SQS, SNS, and Alexa skills</w:t>
+      </w:r>
+      <w:r>
+        <w:rPr>
+          <w:rFonts w:ascii="Calibri" w:eastAsia="Calibri" w:hAnsi="Calibri" w:cs="Calibri"/>
+          <w:sz w:val="20"/>
+          <w:szCs w:val="20"/>
+        </w:rPr>
+        <w:t xml:space="preserve"> to communicate between devices and receive customizable greetings</w:t>
+      </w:r>
+    </w:p>
+    <w:p>
+      <w:pPr>
+        <w:spacing w:line="240" w:lineRule="auto"/>
+      </w:pPr>
+      <w:r>
+        <w:rPr>
+          <w:rFonts w:ascii="Calibri" w:eastAsia="Calibri" w:hAnsi="Calibri" w:cs="Calibri"/>
+          <w:i/>
+          <w:sz w:val="20"/>
+          <w:szCs w:val="20"/>
+        </w:rPr>
+        <w:t>Software Engineering Intern</w:t>
+      </w:r>
+      <w:r>
+        <w:rPr>
+          <w:rFonts w:ascii="Calibri" w:eastAsia="Calibri" w:hAnsi="Calibri" w:cs="Calibri"/>
+          <w:sz w:val="20"/>
+          <w:szCs w:val="20"/>
+        </w:rPr>
+        <w:t xml:space="preserve"> - </w:t>
+      </w:r>
+      <w:r>
+        <w:rPr>
+          <w:rFonts w:ascii="Calibri" w:eastAsia="Calibri" w:hAnsi="Calibri" w:cs="Calibri"/>
+          <w:b/>
+          <w:sz w:val="20"/>
+          <w:szCs w:val="20"/>
+        </w:rPr>
+        <w:t>Leidos</w:t>
+      </w:r>
+      <w:r>
+        <w:rPr>
+          <w:rFonts w:ascii="Calibri" w:eastAsia="Calibri" w:hAnsi="Calibri" w:cs="Calibri"/>
+          <w:sz w:val="20"/>
+          <w:szCs w:val="20"/>
+        </w:rPr>
+        <w:t xml:space="preserve"> -</w:t>
+      </w:r>
+      <w:r>
+        <w:rPr>
+          <w:rFonts w:ascii="Calibri" w:eastAsia="Calibri" w:hAnsi="Calibri" w:cs="Calibri"/>
+          <w:i/>
           <w:sz w:val="20"/>
           <w:szCs w:val="20"/>
         </w:rPr>
@@ -1210,11 +1558,48 @@
           <w:sz w:val="20"/>
           <w:szCs w:val="20"/>
         </w:rPr>
-        <w:t>with JQuery</w:t>
-      </w:r>
-      <w:r>
-        <w:rPr>
-          <w:rFonts w:ascii="Calibri" w:eastAsia="Calibri" w:hAnsi="Calibri" w:cs="Calibri"/>
+        <w:t>Columbia, MD</w:t>
+      </w:r>
+      <w:r>
+        <w:rPr>
+          <w:rFonts w:ascii="Calibri" w:eastAsia="Calibri" w:hAnsi="Calibri" w:cs="Calibri"/>
+          <w:i/>
+          <w:sz w:val="20"/>
+          <w:szCs w:val="20"/>
+        </w:rPr>
+        <w:t xml:space="preserve">                                                         </w:t>
+      </w:r>
+      <w:r>
+        <w:rPr>
+          <w:rFonts w:ascii="Calibri" w:eastAsia="Calibri" w:hAnsi="Calibri" w:cs="Calibri"/>
+          <w:i/>
+          <w:sz w:val="20"/>
+          <w:szCs w:val="20"/>
+        </w:rPr>
+        <w:tab/>
+      </w:r>
+      <w:r>
+        <w:rPr>
+          <w:rFonts w:ascii="Calibri" w:eastAsia="Calibri" w:hAnsi="Calibri" w:cs="Calibri"/>
+          <w:i/>
+          <w:sz w:val="20"/>
+          <w:szCs w:val="20"/>
+        </w:rPr>
+        <w:tab/>
+      </w:r>
+      <w:r>
+        <w:rPr>
+          <w:rFonts w:ascii="Calibri" w:eastAsia="Calibri" w:hAnsi="Calibri" w:cs="Calibri"/>
+          <w:i/>
+          <w:sz w:val="20"/>
+          <w:szCs w:val="20"/>
+        </w:rPr>
+        <w:t xml:space="preserve">     </w:t>
+      </w:r>
+      <w:r>
+        <w:rPr>
+          <w:rFonts w:ascii="Calibri" w:eastAsia="Calibri" w:hAnsi="Calibri" w:cs="Calibri"/>
+          <w:i/>
           <w:sz w:val="20"/>
           <w:szCs w:val="20"/>
         </w:rPr>
@@ -1223,18 +1608,29 @@
       <w:r>
         <w:rPr>
           <w:rFonts w:ascii="Calibri" w:eastAsia="Calibri" w:hAnsi="Calibri" w:cs="Calibri"/>
-          <w:sz w:val="20"/>
-          <w:szCs w:val="20"/>
-        </w:rPr>
-        <w:t>and Bootstrap</w:t>
-      </w:r>
-      <w:r>
-        <w:rPr>
-          <w:rFonts w:ascii="Calibri" w:eastAsia="Calibri" w:hAnsi="Calibri" w:cs="Calibri"/>
+          <w:i/>
           <w:sz w:val="20"/>
           <w:szCs w:val="20"/>
         </w:rPr>
         <w:t xml:space="preserve"> </w:t>
+      </w:r>
+      <w:r>
+        <w:rPr>
+          <w:rFonts w:ascii="Calibri" w:eastAsia="Calibri" w:hAnsi="Calibri" w:cs="Calibri"/>
+          <w:i/>
+          <w:sz w:val="20"/>
+          <w:szCs w:val="20"/>
+        </w:rPr>
+        <w:t>June -</w:t>
+      </w:r>
+      <w:r>
+        <w:rPr>
+          <w:rFonts w:ascii="Calibri" w:eastAsia="Calibri" w:hAnsi="Calibri" w:cs="Calibri"/>
+          <w:i/>
+          <w:sz w:val="20"/>
+          <w:szCs w:val="20"/>
+        </w:rPr>
+        <w:t xml:space="preserve"> August 2016</w:t>
       </w:r>
     </w:p>
     <w:p>
@@ -1257,23 +1653,277 @@
           <w:sz w:val="20"/>
           <w:szCs w:val="20"/>
         </w:rPr>
-        <w:t xml:space="preserve">Gained experience working in an </w:t>
-      </w:r>
-      <w:r>
-        <w:rPr>
-          <w:rFonts w:ascii="Calibri" w:eastAsia="Calibri" w:hAnsi="Calibri" w:cs="Calibri"/>
-          <w:sz w:val="20"/>
-          <w:szCs w:val="20"/>
-        </w:rPr>
-        <w:t>agile</w:t>
-      </w:r>
-      <w:r>
-        <w:rPr>
-          <w:rFonts w:ascii="Calibri" w:eastAsia="Calibri" w:hAnsi="Calibri" w:cs="Calibri"/>
-          <w:sz w:val="20"/>
-          <w:szCs w:val="20"/>
-        </w:rPr>
-        <w:t xml:space="preserve"> software development environment</w:t>
+        <w:t>Worked in the Advanced Analytics Internal Research and Development depart</w:t>
+      </w:r>
+      <w:r>
+        <w:rPr>
+          <w:rFonts w:ascii="Calibri" w:eastAsia="Calibri" w:hAnsi="Calibri" w:cs="Calibri"/>
+          <w:sz w:val="20"/>
+          <w:szCs w:val="20"/>
+        </w:rPr>
+        <w:t>ment creating a web a</w:t>
+      </w:r>
+      <w:r>
+        <w:rPr>
+          <w:rFonts w:ascii="Calibri" w:eastAsia="Calibri" w:hAnsi="Calibri" w:cs="Calibri"/>
+          <w:sz w:val="20"/>
+          <w:szCs w:val="20"/>
+        </w:rPr>
+        <w:t>pplication</w:t>
+      </w:r>
+      <w:r>
+        <w:rPr>
+          <w:rFonts w:ascii="Calibri" w:eastAsia="Calibri" w:hAnsi="Calibri" w:cs="Calibri"/>
+          <w:sz w:val="20"/>
+          <w:szCs w:val="20"/>
+        </w:rPr>
+        <w:t xml:space="preserve"> that utilized a matching al</w:t>
+      </w:r>
+      <w:r>
+        <w:rPr>
+          <w:rFonts w:ascii="Calibri" w:eastAsia="Calibri" w:hAnsi="Calibri" w:cs="Calibri"/>
+          <w:sz w:val="20"/>
+          <w:szCs w:val="20"/>
+        </w:rPr>
+        <w:t xml:space="preserve">gorithm to find best results from a </w:t>
+      </w:r>
+      <w:r>
+        <w:rPr>
+          <w:rFonts w:ascii="Calibri" w:eastAsia="Calibri" w:hAnsi="Calibri" w:cs="Calibri"/>
+          <w:sz w:val="20"/>
+          <w:szCs w:val="20"/>
+        </w:rPr>
+        <w:t>data</w:t>
+      </w:r>
+      <w:r>
+        <w:rPr>
+          <w:rFonts w:ascii="Calibri" w:eastAsia="Calibri" w:hAnsi="Calibri" w:cs="Calibri"/>
+          <w:sz w:val="20"/>
+          <w:szCs w:val="20"/>
+        </w:rPr>
+        <w:t>base</w:t>
+      </w:r>
+      <w:r>
+        <w:rPr>
+          <w:rFonts w:ascii="Calibri" w:eastAsia="Calibri" w:hAnsi="Calibri" w:cs="Calibri"/>
+          <w:sz w:val="20"/>
+          <w:szCs w:val="20"/>
+        </w:rPr>
+        <w:t> </w:t>
+      </w:r>
+      <w:r>
+        <w:rPr>
+          <w:rFonts w:ascii="Calibri" w:eastAsia="Calibri" w:hAnsi="Calibri" w:cs="Calibri"/>
+          <w:sz w:val="20"/>
+          <w:szCs w:val="20"/>
+        </w:rPr>
+        <w:t>based on user</w:t>
+      </w:r>
+      <w:r>
+        <w:rPr>
+          <w:rFonts w:ascii="Calibri" w:eastAsia="Calibri" w:hAnsi="Calibri" w:cs="Calibri"/>
+          <w:sz w:val="20"/>
+          <w:szCs w:val="20"/>
+        </w:rPr>
+        <w:t xml:space="preserve"> </w:t>
+      </w:r>
+      <w:r>
+        <w:rPr>
+          <w:rFonts w:ascii="Calibri" w:eastAsia="Calibri" w:hAnsi="Calibri" w:cs="Calibri"/>
+          <w:sz w:val="20"/>
+          <w:szCs w:val="20"/>
+        </w:rPr>
+        <w:t>preferences</w:t>
+      </w:r>
+    </w:p>
+    <w:p>
+      <w:pPr>
+        <w:pStyle w:val="ListParagraph"/>
+        <w:numPr>
+          <w:ilvl w:val="0"/>
+          <w:numId w:val="9"/>
+        </w:numPr>
+        <w:spacing w:line="240" w:lineRule="auto"/>
+        <w:rPr>
+          <w:rFonts w:ascii="Calibri" w:eastAsia="Calibri" w:hAnsi="Calibri" w:cs="Calibri"/>
+          <w:sz w:val="20"/>
+          <w:szCs w:val="20"/>
+        </w:rPr>
+      </w:pPr>
+      <w:r>
+        <w:rPr>
+          <w:rFonts w:ascii="Calibri" w:eastAsia="Calibri" w:hAnsi="Calibri" w:cs="Calibri"/>
+          <w:sz w:val="20"/>
+          <w:szCs w:val="20"/>
+        </w:rPr>
+        <w:t>Applied</w:t>
+      </w:r>
+      <w:r>
+        <w:rPr>
+          <w:rFonts w:ascii="Calibri" w:eastAsia="Calibri" w:hAnsi="Calibri" w:cs="Calibri"/>
+          <w:sz w:val="20"/>
+          <w:szCs w:val="20"/>
+        </w:rPr>
+        <w:t xml:space="preserve"> a NoSQL database</w:t>
+      </w:r>
+      <w:r>
+        <w:rPr>
+          <w:rFonts w:ascii="Calibri" w:eastAsia="Calibri" w:hAnsi="Calibri" w:cs="Calibri"/>
+          <w:sz w:val="20"/>
+          <w:szCs w:val="20"/>
+        </w:rPr>
+        <w:t xml:space="preserve"> to the web application, d</w:t>
+      </w:r>
+      <w:r>
+        <w:rPr>
+          <w:rFonts w:ascii="Calibri" w:eastAsia="Calibri" w:hAnsi="Calibri" w:cs="Calibri"/>
+          <w:sz w:val="20"/>
+          <w:szCs w:val="20"/>
+        </w:rPr>
+        <w:t>esigned</w:t>
+      </w:r>
+      <w:r>
+        <w:rPr>
+          <w:rFonts w:ascii="Calibri" w:eastAsia="Calibri" w:hAnsi="Calibri" w:cs="Calibri"/>
+          <w:sz w:val="20"/>
+          <w:szCs w:val="20"/>
+        </w:rPr>
+        <w:t xml:space="preserve"> all</w:t>
+      </w:r>
+      <w:r>
+        <w:rPr>
+          <w:rFonts w:ascii="Calibri" w:eastAsia="Calibri" w:hAnsi="Calibri" w:cs="Calibri"/>
+          <w:sz w:val="20"/>
+          <w:szCs w:val="20"/>
+        </w:rPr>
+        <w:t xml:space="preserve"> data structures used</w:t>
+      </w:r>
+      <w:r>
+        <w:rPr>
+          <w:rFonts w:ascii="Calibri" w:eastAsia="Calibri" w:hAnsi="Calibri" w:cs="Calibri"/>
+          <w:sz w:val="20"/>
+          <w:szCs w:val="20"/>
+        </w:rPr>
+        <w:t xml:space="preserve">, and created communications </w:t>
+      </w:r>
+    </w:p>
+    <w:p>
+      <w:pPr>
+        <w:pStyle w:val="ListParagraph"/>
+        <w:numPr>
+          <w:ilvl w:val="0"/>
+          <w:numId w:val="9"/>
+        </w:numPr>
+        <w:spacing w:line="240" w:lineRule="auto"/>
+        <w:rPr>
+          <w:rFonts w:ascii="Calibri" w:eastAsia="Calibri" w:hAnsi="Calibri" w:cs="Calibri"/>
+          <w:sz w:val="20"/>
+          <w:szCs w:val="20"/>
+        </w:rPr>
+      </w:pPr>
+      <w:r>
+        <w:rPr>
+          <w:rFonts w:ascii="Calibri" w:eastAsia="Calibri" w:hAnsi="Calibri" w:cs="Calibri"/>
+          <w:sz w:val="20"/>
+          <w:szCs w:val="20"/>
+        </w:rPr>
+        <w:t>Developed</w:t>
+      </w:r>
+      <w:r>
+        <w:rPr>
+          <w:rFonts w:ascii="Calibri" w:eastAsia="Calibri" w:hAnsi="Calibri" w:cs="Calibri"/>
+          <w:sz w:val="20"/>
+          <w:szCs w:val="20"/>
+        </w:rPr>
+        <w:t xml:space="preserve"> </w:t>
+      </w:r>
+      <w:r>
+        <w:rPr>
+          <w:rFonts w:ascii="Calibri" w:eastAsia="Calibri" w:hAnsi="Calibri" w:cs="Calibri"/>
+          <w:sz w:val="20"/>
+          <w:szCs w:val="20"/>
+        </w:rPr>
+        <w:t xml:space="preserve">a customizable </w:t>
+      </w:r>
+      <w:r>
+        <w:rPr>
+          <w:rFonts w:ascii="Calibri" w:eastAsia="Calibri" w:hAnsi="Calibri" w:cs="Calibri"/>
+          <w:sz w:val="20"/>
+          <w:szCs w:val="20"/>
+        </w:rPr>
+        <w:t>front-end</w:t>
+      </w:r>
+      <w:r>
+        <w:rPr>
+          <w:rFonts w:ascii="Calibri" w:eastAsia="Calibri" w:hAnsi="Calibri" w:cs="Calibri"/>
+          <w:sz w:val="20"/>
+          <w:szCs w:val="20"/>
+        </w:rPr>
+        <w:t xml:space="preserve"> of web application</w:t>
+      </w:r>
+      <w:r>
+        <w:rPr>
+          <w:rFonts w:ascii="Calibri" w:eastAsia="Calibri" w:hAnsi="Calibri" w:cs="Calibri"/>
+          <w:sz w:val="20"/>
+          <w:szCs w:val="20"/>
+        </w:rPr>
+        <w:t xml:space="preserve"> </w:t>
+      </w:r>
+      <w:r>
+        <w:rPr>
+          <w:rFonts w:ascii="Calibri" w:eastAsia="Calibri" w:hAnsi="Calibri" w:cs="Calibri"/>
+          <w:sz w:val="20"/>
+          <w:szCs w:val="20"/>
+        </w:rPr>
+        <w:t>utilizing</w:t>
+      </w:r>
+      <w:r>
+        <w:rPr>
+          <w:rFonts w:ascii="Calibri" w:eastAsia="Calibri" w:hAnsi="Calibri" w:cs="Calibri"/>
+          <w:sz w:val="20"/>
+          <w:szCs w:val="20"/>
+        </w:rPr>
+        <w:t xml:space="preserve"> JavaScript</w:t>
+      </w:r>
+      <w:r>
+        <w:rPr>
+          <w:rFonts w:ascii="Calibri" w:eastAsia="Calibri" w:hAnsi="Calibri" w:cs="Calibri"/>
+          <w:sz w:val="20"/>
+          <w:szCs w:val="20"/>
+        </w:rPr>
+        <w:t xml:space="preserve"> </w:t>
+      </w:r>
+      <w:r>
+        <w:rPr>
+          <w:rFonts w:ascii="Calibri" w:eastAsia="Calibri" w:hAnsi="Calibri" w:cs="Calibri"/>
+          <w:sz w:val="20"/>
+          <w:szCs w:val="20"/>
+        </w:rPr>
+        <w:t>with JQuery</w:t>
+      </w:r>
+      <w:r>
+        <w:rPr>
+          <w:rFonts w:ascii="Calibri" w:eastAsia="Calibri" w:hAnsi="Calibri" w:cs="Calibri"/>
+          <w:sz w:val="20"/>
+          <w:szCs w:val="20"/>
+        </w:rPr>
+        <w:t xml:space="preserve"> </w:t>
+      </w:r>
+      <w:r>
+        <w:rPr>
+          <w:rFonts w:ascii="Calibri" w:eastAsia="Calibri" w:hAnsi="Calibri" w:cs="Calibri"/>
+          <w:sz w:val="20"/>
+          <w:szCs w:val="20"/>
+        </w:rPr>
+        <w:t>and Bootstrap</w:t>
+      </w:r>
+      <w:r>
+        <w:rPr>
+          <w:rFonts w:ascii="Calibri" w:eastAsia="Calibri" w:hAnsi="Calibri" w:cs="Calibri"/>
+          <w:sz w:val="20"/>
+          <w:szCs w:val="20"/>
+        </w:rPr>
+        <w:t xml:space="preserve"> </w:t>
       </w:r>
     </w:p>
     <w:p>
@@ -1418,7 +2068,15 @@
           <w:sz w:val="20"/>
           <w:szCs w:val="20"/>
         </w:rPr>
-        <w:t>Communicated and collaborated with team of servers, cooks, and managers to ensure guest satisfaction</w:t>
+        <w:t>Worked as a Kitchen Manager communicating and collaborating</w:t>
+      </w:r>
+      <w:r>
+        <w:rPr>
+          <w:rFonts w:ascii="Calibri" w:eastAsia="Calibri" w:hAnsi="Calibri" w:cs="Calibri"/>
+          <w:sz w:val="20"/>
+          <w:szCs w:val="20"/>
+        </w:rPr>
+        <w:t xml:space="preserve"> with team of servers, cooks, and managers to ensure guest satisfaction</w:t>
       </w:r>
       <w:r>
         <w:rPr>
@@ -1443,82 +2101,6 @@
           <w:szCs w:val="20"/>
         </w:rPr>
         <w:t xml:space="preserve"> restaurant</w:t>
-      </w:r>
-    </w:p>
-    <w:p>
-      <w:pPr>
-        <w:pStyle w:val="ListParagraph"/>
-        <w:numPr>
-          <w:ilvl w:val="0"/>
-          <w:numId w:val="3"/>
-        </w:numPr>
-        <w:spacing w:line="240" w:lineRule="auto"/>
-      </w:pPr>
-      <w:r>
-        <w:rPr>
-          <w:rFonts w:ascii="Calibri" w:eastAsia="Calibri" w:hAnsi="Calibri" w:cs="Calibri"/>
-          <w:sz w:val="20"/>
-          <w:szCs w:val="20"/>
-        </w:rPr>
-        <w:t xml:space="preserve">After </w:t>
-      </w:r>
-      <w:r>
-        <w:rPr>
-          <w:rFonts w:ascii="Calibri" w:eastAsia="Calibri" w:hAnsi="Calibri" w:cs="Calibri"/>
-          <w:sz w:val="20"/>
-          <w:szCs w:val="20"/>
-        </w:rPr>
-        <w:t xml:space="preserve">consistent </w:t>
-      </w:r>
-      <w:r>
-        <w:rPr>
-          <w:rFonts w:ascii="Calibri" w:eastAsia="Calibri" w:hAnsi="Calibri" w:cs="Calibri"/>
-          <w:sz w:val="20"/>
-          <w:szCs w:val="20"/>
-        </w:rPr>
-        <w:t>impressive performance in first year was promoted from dishwasher to kitchen manager</w:t>
-      </w:r>
-    </w:p>
-    <w:p>
-      <w:pPr>
-        <w:pStyle w:val="ListParagraph"/>
-        <w:numPr>
-          <w:ilvl w:val="0"/>
-          <w:numId w:val="3"/>
-        </w:numPr>
-        <w:spacing w:line="240" w:lineRule="auto"/>
-      </w:pPr>
-      <w:r>
-        <w:rPr>
-          <w:rFonts w:ascii="Calibri" w:eastAsia="Calibri" w:hAnsi="Calibri" w:cs="Calibri"/>
-          <w:sz w:val="20"/>
-          <w:szCs w:val="20"/>
-        </w:rPr>
-        <w:t>Coordinated</w:t>
-      </w:r>
-      <w:r>
-        <w:rPr>
-          <w:rFonts w:ascii="Calibri" w:eastAsia="Calibri" w:hAnsi="Calibri" w:cs="Calibri"/>
-          <w:sz w:val="20"/>
-          <w:szCs w:val="20"/>
-        </w:rPr>
-        <w:t xml:space="preserve"> successful execution of 15</w:t>
-      </w:r>
-      <w:r>
-        <w:rPr>
-          <w:rFonts w:ascii="Calibri" w:eastAsia="Calibri" w:hAnsi="Calibri" w:cs="Calibri"/>
-          <w:sz w:val="20"/>
-          <w:szCs w:val="20"/>
-        </w:rPr>
-        <w:t>+</w:t>
-      </w:r>
-      <w:r>
-        <w:rPr>
-          <w:rFonts w:ascii="Calibri" w:eastAsia="Calibri" w:hAnsi="Calibri" w:cs="Calibri"/>
-          <w:sz w:val="20"/>
-          <w:szCs w:val="20"/>
-        </w:rPr>
-        <w:t xml:space="preserve"> order tickets simultaneously and maintained $500 cash drawer</w:t>
       </w:r>
     </w:p>
     <w:p>
@@ -1643,80 +2225,6 @@
     </w:p>
     <w:p>
       <w:pPr>
-        <w:pStyle w:val="ListParagraph"/>
-        <w:numPr>
-          <w:ilvl w:val="0"/>
-          <w:numId w:val="4"/>
-        </w:numPr>
-        <w:spacing w:line="240" w:lineRule="auto"/>
-      </w:pPr>
-      <w:r>
-        <w:rPr>
-          <w:rFonts w:ascii="Calibri" w:eastAsia="Calibri" w:hAnsi="Calibri" w:cs="Calibri"/>
-          <w:sz w:val="20"/>
-          <w:szCs w:val="20"/>
-        </w:rPr>
-        <w:t>Presented learning sessions to groups of 20 or more on specific topics such as evolution, feeding practices, ani</w:t>
-      </w:r>
-      <w:r>
-        <w:rPr>
-          <w:rFonts w:ascii="Calibri" w:eastAsia="Calibri" w:hAnsi="Calibri" w:cs="Calibri"/>
-          <w:sz w:val="20"/>
-          <w:szCs w:val="20"/>
-        </w:rPr>
-        <w:t xml:space="preserve">mal care, and various habitats including </w:t>
-      </w:r>
-      <w:r>
-        <w:rPr>
-          <w:rFonts w:ascii="Calibri" w:eastAsia="Calibri" w:hAnsi="Calibri" w:cs="Calibri"/>
-          <w:sz w:val="20"/>
-          <w:szCs w:val="20"/>
-        </w:rPr>
-        <w:t>the ocean, the rainforest and Australia</w:t>
-      </w:r>
-    </w:p>
-    <w:p>
-      <w:pPr>
-        <w:pStyle w:val="ListParagraph"/>
-        <w:numPr>
-          <w:ilvl w:val="0"/>
-          <w:numId w:val="4"/>
-        </w:numPr>
-        <w:spacing w:line="240" w:lineRule="auto"/>
-      </w:pPr>
-      <w:r>
-        <w:rPr>
-          <w:rFonts w:ascii="Calibri" w:eastAsia="Calibri" w:hAnsi="Calibri" w:cs="Calibri"/>
-          <w:sz w:val="20"/>
-          <w:szCs w:val="20"/>
-        </w:rPr>
-        <w:t xml:space="preserve">Illustrated to guests </w:t>
-      </w:r>
-      <w:r>
-        <w:rPr>
-          <w:rFonts w:ascii="Calibri" w:eastAsia="Calibri" w:hAnsi="Calibri" w:cs="Calibri"/>
-          <w:sz w:val="20"/>
-          <w:szCs w:val="20"/>
-        </w:rPr>
-        <w:t>climate change and the relationsh</w:t>
-      </w:r>
-      <w:r>
-        <w:rPr>
-          <w:rFonts w:ascii="Calibri" w:eastAsia="Calibri" w:hAnsi="Calibri" w:cs="Calibri"/>
-          <w:sz w:val="20"/>
-          <w:szCs w:val="20"/>
-        </w:rPr>
-        <w:t>ip between humans and the Earth</w:t>
-      </w:r>
-    </w:p>
-    <w:p>
-      <w:pPr>
-        <w:pStyle w:val="ListParagraph"/>
-        <w:spacing w:line="240" w:lineRule="auto"/>
-      </w:pPr>
-    </w:p>
-    <w:p>
-      <w:pPr>
         <w:pBdr>
           <w:bottom w:val="single" w:sz="6" w:space="1" w:color="auto"/>
         </w:pBdr>
@@ -1728,18 +2236,41 @@
           <w:szCs w:val="20"/>
         </w:rPr>
       </w:pPr>
-      <w:r>
-        <w:rPr>
-          <w:rFonts w:ascii="Calibri" w:eastAsia="Calibri" w:hAnsi="Calibri" w:cs="Calibri"/>
-          <w:b/>
-          <w:sz w:val="20"/>
-          <w:szCs w:val="20"/>
-        </w:rPr>
-        <w:t>LEADERSHIP</w:t>
-      </w:r>
     </w:p>
     <w:p>
       <w:pPr>
+        <w:pBdr>
+          <w:bottom w:val="single" w:sz="6" w:space="1" w:color="auto"/>
+        </w:pBdr>
+        <w:spacing w:line="240" w:lineRule="auto"/>
+        <w:rPr>
+          <w:rFonts w:ascii="Calibri" w:eastAsia="Calibri" w:hAnsi="Calibri" w:cs="Calibri"/>
+          <w:b/>
+          <w:sz w:val="20"/>
+          <w:szCs w:val="20"/>
+        </w:rPr>
+      </w:pPr>
+      <w:r>
+        <w:rPr>
+          <w:rFonts w:ascii="Calibri" w:eastAsia="Calibri" w:hAnsi="Calibri" w:cs="Calibri"/>
+          <w:b/>
+          <w:sz w:val="20"/>
+          <w:szCs w:val="20"/>
+        </w:rPr>
+        <w:t>LEADERSHIP</w:t>
+      </w:r>
+      <w:r>
+        <w:rPr>
+          <w:rFonts w:ascii="Calibri" w:eastAsia="Calibri" w:hAnsi="Calibri" w:cs="Calibri"/>
+          <w:b/>
+          <w:sz w:val="20"/>
+          <w:szCs w:val="20"/>
+        </w:rPr>
+        <w:t xml:space="preserve"> AND ACTIVITIES</w:t>
+      </w:r>
+    </w:p>
+    <w:p>
+      <w:pPr>
         <w:spacing w:line="240" w:lineRule="auto"/>
         <w:jc w:val="both"/>
         <w:rPr>
@@ -1890,7 +2421,16 @@
           <w:sz w:val="20"/>
           <w:szCs w:val="20"/>
         </w:rPr>
-        <w:t xml:space="preserve"> present</w:t>
+        <w:t xml:space="preserve"> P</w:t>
+      </w:r>
+      <w:r>
+        <w:rPr>
+          <w:rFonts w:ascii="Calibri" w:eastAsia="Calibri" w:hAnsi="Calibri" w:cs="Calibri"/>
+          <w:i/>
+          <w:sz w:val="20"/>
+          <w:szCs w:val="20"/>
+        </w:rPr>
+        <w:t>resent</w:t>
       </w:r>
     </w:p>
     <w:p>
@@ -1914,7 +2454,47 @@
           <w:sz w:val="20"/>
           <w:szCs w:val="20"/>
         </w:rPr>
-        <w:t>Distribute resources and supervise over 40 residents</w:t>
+        <w:t xml:space="preserve">Distribute resources, </w:t>
+      </w:r>
+      <w:r>
+        <w:rPr>
+          <w:rFonts w:ascii="Calibri" w:eastAsia="Calibri" w:hAnsi="Calibri" w:cs="Calibri"/>
+          <w:sz w:val="20"/>
+          <w:szCs w:val="20"/>
+        </w:rPr>
+        <w:t>supervise</w:t>
+      </w:r>
+      <w:r>
+        <w:rPr>
+          <w:rFonts w:ascii="Calibri" w:eastAsia="Calibri" w:hAnsi="Calibri" w:cs="Calibri"/>
+          <w:sz w:val="20"/>
+          <w:szCs w:val="20"/>
+        </w:rPr>
+        <w:t xml:space="preserve">, </w:t>
+      </w:r>
+      <w:r>
+        <w:rPr>
+          <w:rFonts w:ascii="Calibri" w:eastAsia="Calibri" w:hAnsi="Calibri" w:cs="Calibri"/>
+          <w:sz w:val="20"/>
+          <w:szCs w:val="20"/>
+        </w:rPr>
+        <w:t>p</w:t>
+      </w:r>
+      <w:r>
+        <w:rPr>
+          <w:rFonts w:ascii="Calibri" w:eastAsia="Calibri" w:hAnsi="Calibri" w:cs="Calibri"/>
+          <w:sz w:val="20"/>
+          <w:szCs w:val="20"/>
+        </w:rPr>
+        <w:t>lan, organize, advertise, and run events for</w:t>
+      </w:r>
+      <w:r>
+        <w:rPr>
+          <w:rFonts w:ascii="Calibri" w:eastAsia="Calibri" w:hAnsi="Calibri" w:cs="Calibri"/>
+          <w:sz w:val="20"/>
+          <w:szCs w:val="20"/>
+        </w:rPr>
+        <w:t xml:space="preserve"> over 40 residents</w:t>
       </w:r>
     </w:p>
     <w:p>
@@ -1946,7 +2526,132 @@
           <w:sz w:val="20"/>
           <w:szCs w:val="20"/>
         </w:rPr>
-        <w:t>s to run building</w:t>
+        <w:t>s to</w:t>
+      </w:r>
+      <w:r>
+        <w:rPr>
+          <w:rFonts w:ascii="Calibri" w:eastAsia="Calibri" w:hAnsi="Calibri" w:cs="Calibri"/>
+          <w:sz w:val="20"/>
+          <w:szCs w:val="20"/>
+        </w:rPr>
+        <w:t xml:space="preserve"> m</w:t>
+      </w:r>
+      <w:r>
+        <w:rPr>
+          <w:rFonts w:ascii="Calibri" w:eastAsia="Calibri" w:hAnsi="Calibri" w:cs="Calibri"/>
+          <w:sz w:val="20"/>
+          <w:szCs w:val="20"/>
+        </w:rPr>
+        <w:t>anage administrative tasks</w:t>
+      </w:r>
+      <w:r>
+        <w:rPr>
+          <w:rFonts w:ascii="Calibri" w:eastAsia="Calibri" w:hAnsi="Calibri" w:cs="Calibri"/>
+          <w:sz w:val="20"/>
+          <w:szCs w:val="20"/>
+        </w:rPr>
+        <w:t xml:space="preserve"> and ensure a safe and educational environment</w:t>
+      </w:r>
+    </w:p>
+    <w:p>
+      <w:pPr>
+        <w:spacing w:line="240" w:lineRule="auto"/>
+        <w:jc w:val="both"/>
+        <w:rPr>
+          <w:rFonts w:ascii="Calibri" w:eastAsia="Calibri" w:hAnsi="Calibri" w:cs="Calibri"/>
+          <w:sz w:val="20"/>
+          <w:szCs w:val="20"/>
+        </w:rPr>
+      </w:pPr>
+      <w:r>
+        <w:rPr>
+          <w:rFonts w:ascii="Calibri" w:eastAsia="Calibri" w:hAnsi="Calibri" w:cs="Calibri"/>
+          <w:sz w:val="20"/>
+          <w:szCs w:val="20"/>
+        </w:rPr>
+        <w:t>DJ, A</w:t>
+      </w:r>
+      <w:r>
+        <w:rPr>
+          <w:rFonts w:ascii="Calibri" w:eastAsia="Calibri" w:hAnsi="Calibri" w:cs="Calibri"/>
+          <w:sz w:val="20"/>
+          <w:szCs w:val="20"/>
+        </w:rPr>
+        <w:t xml:space="preserve">pp Team Member, and Columnist - </w:t>
+      </w:r>
+      <w:r>
+        <w:rPr>
+          <w:rFonts w:ascii="Calibri" w:eastAsia="Calibri" w:hAnsi="Calibri" w:cs="Calibri"/>
+          <w:b/>
+          <w:sz w:val="20"/>
+          <w:szCs w:val="20"/>
+        </w:rPr>
+        <w:t xml:space="preserve">WMUC </w:t>
+      </w:r>
+      <w:r>
+        <w:rPr>
+          <w:rFonts w:ascii="Calibri" w:eastAsia="Calibri" w:hAnsi="Calibri" w:cs="Calibri"/>
+          <w:sz w:val="20"/>
+          <w:szCs w:val="20"/>
+        </w:rPr>
+        <w:t>-</w:t>
+      </w:r>
+      <w:r>
+        <w:rPr>
+          <w:rFonts w:ascii="Calibri" w:eastAsia="Calibri" w:hAnsi="Calibri" w:cs="Calibri"/>
+          <w:sz w:val="20"/>
+          <w:szCs w:val="20"/>
+        </w:rPr>
+        <w:t xml:space="preserve"> College Park, MD</w:t>
+      </w:r>
+      <w:r>
+        <w:rPr>
+          <w:rFonts w:ascii="Calibri" w:eastAsia="Calibri" w:hAnsi="Calibri" w:cs="Calibri"/>
+          <w:sz w:val="20"/>
+          <w:szCs w:val="20"/>
+        </w:rPr>
+        <w:tab/>
+      </w:r>
+      <w:r>
+        <w:rPr>
+          <w:rFonts w:ascii="Calibri" w:eastAsia="Calibri" w:hAnsi="Calibri" w:cs="Calibri"/>
+          <w:sz w:val="20"/>
+          <w:szCs w:val="20"/>
+        </w:rPr>
+        <w:tab/>
+      </w:r>
+      <w:r>
+        <w:rPr>
+          <w:rFonts w:ascii="Calibri" w:eastAsia="Calibri" w:hAnsi="Calibri" w:cs="Calibri"/>
+          <w:sz w:val="20"/>
+          <w:szCs w:val="20"/>
+        </w:rPr>
+        <w:tab/>
+      </w:r>
+      <w:r>
+        <w:rPr>
+          <w:rFonts w:ascii="Calibri" w:eastAsia="Calibri" w:hAnsi="Calibri" w:cs="Calibri"/>
+          <w:sz w:val="20"/>
+          <w:szCs w:val="20"/>
+        </w:rPr>
+        <w:tab/>
+        <w:t xml:space="preserve">        </w:t>
+      </w:r>
+      <w:r>
+        <w:rPr>
+          <w:rFonts w:ascii="Calibri" w:eastAsia="Calibri" w:hAnsi="Calibri" w:cs="Calibri"/>
+          <w:sz w:val="20"/>
+          <w:szCs w:val="20"/>
+        </w:rPr>
+        <w:t xml:space="preserve"> </w:t>
+      </w:r>
+      <w:r>
+        <w:rPr>
+          <w:rFonts w:ascii="Calibri" w:eastAsia="Calibri" w:hAnsi="Calibri" w:cs="Calibri"/>
+          <w:sz w:val="20"/>
+          <w:szCs w:val="20"/>
+        </w:rPr>
+        <w:t>Jan 2017 - Present</w:t>
       </w:r>
     </w:p>
     <w:p>
@@ -1954,7 +2659,7 @@
         <w:pStyle w:val="ListParagraph"/>
         <w:numPr>
           <w:ilvl w:val="0"/>
-          <w:numId w:val="6"/>
+          <w:numId w:val="17"/>
         </w:numPr>
         <w:spacing w:line="240" w:lineRule="auto"/>
         <w:jc w:val="both"/>
@@ -1970,116 +2675,15 @@
           <w:sz w:val="20"/>
           <w:szCs w:val="20"/>
         </w:rPr>
-        <w:t>Plan, organize, advertise, and run events for residents</w:t>
-      </w:r>
-    </w:p>
-    <w:p>
-      <w:pPr>
-        <w:spacing w:line="240" w:lineRule="auto"/>
-        <w:rPr>
-          <w:rFonts w:ascii="Calibri" w:eastAsia="Calibri" w:hAnsi="Calibri" w:cs="Calibri"/>
-          <w:i/>
-          <w:sz w:val="20"/>
-          <w:szCs w:val="20"/>
-        </w:rPr>
-      </w:pPr>
-      <w:r>
-        <w:rPr>
-          <w:rFonts w:ascii="Calibri" w:eastAsia="Calibri" w:hAnsi="Calibri" w:cs="Calibri"/>
-          <w:i/>
-          <w:sz w:val="20"/>
-          <w:szCs w:val="20"/>
-        </w:rPr>
-        <w:t xml:space="preserve">Resident Assistant Advisor </w:t>
-      </w:r>
-      <w:r>
-        <w:rPr>
-          <w:rFonts w:ascii="Calibri" w:eastAsia="Calibri" w:hAnsi="Calibri" w:cs="Calibri"/>
-          <w:sz w:val="20"/>
-          <w:szCs w:val="20"/>
-        </w:rPr>
-        <w:t xml:space="preserve">- </w:t>
-      </w:r>
-      <w:r>
-        <w:rPr>
-          <w:rFonts w:ascii="Calibri" w:eastAsia="Calibri" w:hAnsi="Calibri" w:cs="Calibri"/>
-          <w:b/>
-          <w:sz w:val="20"/>
-          <w:szCs w:val="20"/>
-        </w:rPr>
-        <w:t>Residence Hall Association</w:t>
-      </w:r>
-      <w:r>
-        <w:rPr>
-          <w:rFonts w:ascii="Calibri" w:eastAsia="Calibri" w:hAnsi="Calibri" w:cs="Calibri"/>
-          <w:i/>
-          <w:sz w:val="20"/>
-          <w:szCs w:val="20"/>
-        </w:rPr>
-        <w:t xml:space="preserve"> – </w:t>
-      </w:r>
-      <w:r>
-        <w:rPr>
-          <w:rFonts w:ascii="Calibri" w:eastAsia="Calibri" w:hAnsi="Calibri" w:cs="Calibri"/>
-          <w:sz w:val="20"/>
-          <w:szCs w:val="20"/>
-        </w:rPr>
-        <w:t>College Park, MD</w:t>
-      </w:r>
-      <w:r>
-        <w:rPr>
-          <w:rFonts w:ascii="Calibri" w:eastAsia="Calibri" w:hAnsi="Calibri" w:cs="Calibri"/>
-          <w:i/>
-          <w:sz w:val="20"/>
-          <w:szCs w:val="20"/>
-        </w:rPr>
-        <w:tab/>
-      </w:r>
-      <w:r>
-        <w:rPr>
-          <w:rFonts w:ascii="Calibri" w:eastAsia="Calibri" w:hAnsi="Calibri" w:cs="Calibri"/>
-          <w:i/>
-          <w:sz w:val="20"/>
-          <w:szCs w:val="20"/>
-        </w:rPr>
-        <w:tab/>
-      </w:r>
-      <w:r>
-        <w:rPr>
-          <w:rFonts w:ascii="Calibri" w:eastAsia="Calibri" w:hAnsi="Calibri" w:cs="Calibri"/>
-          <w:i/>
-          <w:sz w:val="20"/>
-          <w:szCs w:val="20"/>
-        </w:rPr>
-        <w:t xml:space="preserve"> </w:t>
-      </w:r>
-      <w:r>
-        <w:rPr>
-          <w:rFonts w:ascii="Calibri" w:eastAsia="Calibri" w:hAnsi="Calibri" w:cs="Calibri"/>
-          <w:i/>
-          <w:sz w:val="20"/>
-          <w:szCs w:val="20"/>
-        </w:rPr>
-        <w:tab/>
-        <w:t xml:space="preserve"> </w:t>
-      </w:r>
-      <w:r>
-        <w:rPr>
-          <w:rFonts w:ascii="Calibri" w:eastAsia="Calibri" w:hAnsi="Calibri" w:cs="Calibri"/>
-          <w:i/>
-          <w:sz w:val="20"/>
-          <w:szCs w:val="20"/>
-        </w:rPr>
-        <w:t xml:space="preserve"> </w:t>
-      </w:r>
-      <w:r>
-        <w:rPr>
-          <w:rFonts w:ascii="Calibri" w:eastAsia="Calibri" w:hAnsi="Calibri" w:cs="Calibri"/>
-          <w:i/>
-          <w:sz w:val="20"/>
-          <w:szCs w:val="20"/>
-        </w:rPr>
-        <w:t>August 2015 - present</w:t>
+        <w:t>Develop Android Mobile Application for the radio station</w:t>
+      </w:r>
+      <w:r>
+        <w:rPr>
+          <w:rFonts w:ascii="Calibri" w:eastAsia="Calibri" w:hAnsi="Calibri" w:cs="Calibri"/>
+          <w:sz w:val="20"/>
+          <w:szCs w:val="20"/>
+        </w:rPr>
+        <w:t xml:space="preserve"> to play and switch between multiple channels, show schedule, favorite shows, and receive show notifications</w:t>
       </w:r>
     </w:p>
     <w:p>
@@ -2087,25 +2691,23 @@
         <w:pStyle w:val="ListParagraph"/>
         <w:numPr>
           <w:ilvl w:val="0"/>
-          <w:numId w:val="6"/>
+          <w:numId w:val="17"/>
         </w:numPr>
         <w:spacing w:line="240" w:lineRule="auto"/>
-      </w:pPr>
-      <w:r>
-        <w:rPr>
-          <w:rFonts w:ascii="Calibri" w:eastAsia="Calibri" w:hAnsi="Calibri" w:cs="Calibri"/>
-          <w:sz w:val="20"/>
-          <w:szCs w:val="20"/>
-        </w:rPr>
-        <w:t>Organize and run events and programs to create a more involved community</w:t>
-      </w:r>
-      <w:r>
-        <w:rPr>
-          <w:rFonts w:ascii="Calibri" w:eastAsia="Calibri" w:hAnsi="Calibri" w:cs="Calibri"/>
-          <w:sz w:val="20"/>
-          <w:szCs w:val="20"/>
-        </w:rPr>
-        <w:t xml:space="preserve"> </w:t>
+        <w:jc w:val="both"/>
+        <w:rPr>
+          <w:rFonts w:ascii="Calibri" w:eastAsia="Calibri" w:hAnsi="Calibri" w:cs="Calibri"/>
+          <w:sz w:val="20"/>
+          <w:szCs w:val="20"/>
+        </w:rPr>
+      </w:pPr>
+      <w:r>
+        <w:rPr>
+          <w:rFonts w:ascii="Calibri" w:eastAsia="Calibri" w:hAnsi="Calibri" w:cs="Calibri"/>
+          <w:sz w:val="20"/>
+          <w:szCs w:val="20"/>
+        </w:rPr>
+        <w:t>Use soundboard and equipment to run a weekly improv comedy radio show</w:t>
       </w:r>
     </w:p>
     <w:p>
@@ -2113,164 +2715,124 @@
         <w:pStyle w:val="ListParagraph"/>
         <w:numPr>
           <w:ilvl w:val="0"/>
-          <w:numId w:val="6"/>
+          <w:numId w:val="17"/>
         </w:numPr>
         <w:spacing w:line="240" w:lineRule="auto"/>
-      </w:pPr>
-      <w:r>
-        <w:rPr>
-          <w:rFonts w:ascii="Calibri" w:eastAsia="Calibri" w:hAnsi="Calibri" w:cs="Calibri"/>
-          <w:sz w:val="20"/>
-          <w:szCs w:val="20"/>
-        </w:rPr>
-        <w:t>Act as liaison between fellow residents and the Hall Council, participate in RHA campus wide programs</w:t>
+        <w:jc w:val="both"/>
+        <w:rPr>
+          <w:rFonts w:ascii="Calibri" w:eastAsia="Calibri" w:hAnsi="Calibri" w:cs="Calibri"/>
+          <w:sz w:val="20"/>
+          <w:szCs w:val="20"/>
+        </w:rPr>
+      </w:pPr>
+      <w:r>
+        <w:rPr>
+          <w:rFonts w:ascii="Calibri" w:eastAsia="Calibri" w:hAnsi="Calibri" w:cs="Calibri"/>
+          <w:sz w:val="20"/>
+          <w:szCs w:val="20"/>
+        </w:rPr>
+        <w:t>Produce interviews and articles for the stations digital publication</w:t>
       </w:r>
     </w:p>
     <w:p>
       <w:pPr>
-        <w:pStyle w:val="ListParagraph"/>
         <w:spacing w:line="240" w:lineRule="auto"/>
-      </w:pPr>
-    </w:p>
-    <w:p>
-      <w:pPr>
-        <w:pBdr>
-          <w:bottom w:val="single" w:sz="6" w:space="1" w:color="auto"/>
-        </w:pBdr>
-        <w:spacing w:line="240" w:lineRule="auto"/>
+        <w:jc w:val="both"/>
+        <w:rPr>
+          <w:rFonts w:ascii="Calibri" w:eastAsia="Calibri" w:hAnsi="Calibri" w:cs="Calibri"/>
+          <w:sz w:val="20"/>
+          <w:szCs w:val="20"/>
+        </w:rPr>
+      </w:pPr>
+      <w:r>
+        <w:rPr>
+          <w:rFonts w:ascii="Calibri" w:eastAsia="Calibri" w:hAnsi="Calibri" w:cs="Calibri"/>
+          <w:sz w:val="20"/>
+          <w:szCs w:val="20"/>
+        </w:rPr>
+        <w:t xml:space="preserve">Member - </w:t>
+      </w:r>
+      <w:r>
         <w:rPr>
           <w:rFonts w:ascii="Calibri" w:eastAsia="Calibri" w:hAnsi="Calibri" w:cs="Calibri"/>
           <w:b/>
           <w:sz w:val="20"/>
           <w:szCs w:val="20"/>
         </w:rPr>
-      </w:pPr>
-      <w:r>
-        <w:rPr>
-          <w:rFonts w:ascii="Calibri" w:eastAsia="Calibri" w:hAnsi="Calibri" w:cs="Calibri"/>
-          <w:b/>
-          <w:sz w:val="20"/>
-          <w:szCs w:val="20"/>
-        </w:rPr>
-        <w:t>INTERESTS</w:t>
-      </w:r>
-      <w:r>
-        <w:rPr>
-          <w:rFonts w:ascii="Calibri" w:eastAsia="Calibri" w:hAnsi="Calibri" w:cs="Calibri"/>
-          <w:b/>
-          <w:sz w:val="20"/>
-          <w:szCs w:val="20"/>
-        </w:rPr>
-        <w:t xml:space="preserve"> AND ACTIVITIES</w:t>
-      </w:r>
-    </w:p>
-    <w:p>
-      <w:pPr>
-        <w:spacing w:line="240" w:lineRule="auto"/>
-        <w:rPr>
-          <w:rFonts w:ascii="Calibri" w:eastAsia="Calibri" w:hAnsi="Calibri" w:cs="Calibri"/>
-          <w:i/>
-          <w:sz w:val="20"/>
-          <w:szCs w:val="20"/>
-        </w:rPr>
-      </w:pPr>
-      <w:r>
-        <w:rPr>
-          <w:rFonts w:ascii="Calibri" w:eastAsia="Calibri" w:hAnsi="Calibri" w:cs="Calibri"/>
-          <w:i/>
-          <w:sz w:val="20"/>
-          <w:szCs w:val="20"/>
-        </w:rPr>
-        <w:t>Ultimate Frisbee</w:t>
-      </w:r>
-      <w:r>
-        <w:rPr>
-          <w:rFonts w:ascii="Calibri" w:eastAsia="Calibri" w:hAnsi="Calibri" w:cs="Calibri"/>
-          <w:i/>
-          <w:sz w:val="20"/>
-          <w:szCs w:val="20"/>
-        </w:rPr>
-        <w:t xml:space="preserve">, </w:t>
-      </w:r>
-      <w:r>
-        <w:rPr>
-          <w:rFonts w:ascii="Calibri" w:eastAsia="Calibri" w:hAnsi="Calibri" w:cs="Calibri"/>
-          <w:i/>
-          <w:sz w:val="20"/>
-          <w:szCs w:val="20"/>
-        </w:rPr>
-        <w:t>Improv/Stand Up</w:t>
-      </w:r>
-      <w:r>
-        <w:rPr>
-          <w:rFonts w:ascii="Calibri" w:eastAsia="Calibri" w:hAnsi="Calibri" w:cs="Calibri"/>
-          <w:i/>
-          <w:sz w:val="20"/>
-          <w:szCs w:val="20"/>
-        </w:rPr>
-        <w:t xml:space="preserve"> comedy</w:t>
-      </w:r>
-      <w:r>
-        <w:rPr>
-          <w:rFonts w:ascii="Calibri" w:eastAsia="Calibri" w:hAnsi="Calibri" w:cs="Calibri"/>
-          <w:i/>
-          <w:sz w:val="20"/>
-          <w:szCs w:val="20"/>
-        </w:rPr>
-        <w:t xml:space="preserve">, </w:t>
-      </w:r>
-      <w:r>
-        <w:rPr>
-          <w:rFonts w:ascii="Calibri" w:eastAsia="Calibri" w:hAnsi="Calibri" w:cs="Calibri"/>
-          <w:i/>
-          <w:sz w:val="20"/>
-          <w:szCs w:val="20"/>
-        </w:rPr>
-        <w:t>Longboarding</w:t>
-      </w:r>
-      <w:r>
-        <w:rPr>
-          <w:rFonts w:ascii="Calibri" w:eastAsia="Calibri" w:hAnsi="Calibri" w:cs="Calibri"/>
-          <w:i/>
-          <w:sz w:val="20"/>
-          <w:szCs w:val="20"/>
-        </w:rPr>
-        <w:t xml:space="preserve">, </w:t>
-      </w:r>
-      <w:r>
-        <w:rPr>
-          <w:rFonts w:ascii="Calibri" w:eastAsia="Calibri" w:hAnsi="Calibri" w:cs="Calibri"/>
-          <w:i/>
-          <w:sz w:val="20"/>
-          <w:szCs w:val="20"/>
-        </w:rPr>
-        <w:t>Reverse Engineering Mobile Applications</w:t>
-      </w:r>
-    </w:p>
-    <w:p>
-      <w:pPr>
-        <w:spacing w:line="240" w:lineRule="auto"/>
-        <w:rPr>
-          <w:i/>
-        </w:rPr>
-      </w:pPr>
-      <w:r>
-        <w:rPr>
-          <w:rFonts w:ascii="Calibri" w:eastAsia="Calibri" w:hAnsi="Calibri" w:cs="Calibri"/>
-          <w:i/>
-          <w:sz w:val="20"/>
-          <w:szCs w:val="20"/>
-        </w:rPr>
-        <w:t>Baseball Statistics</w:t>
-      </w:r>
-      <w:r>
-        <w:rPr>
-          <w:rFonts w:ascii="Calibri" w:eastAsia="Calibri" w:hAnsi="Calibri" w:cs="Calibri"/>
-          <w:i/>
-          <w:sz w:val="20"/>
-          <w:szCs w:val="20"/>
-        </w:rPr>
-        <w:t xml:space="preserve"> </w:t>
+        <w:t xml:space="preserve">The Bureau </w:t>
+      </w:r>
+      <w:r>
+        <w:rPr>
+          <w:rFonts w:ascii="Calibri" w:eastAsia="Calibri" w:hAnsi="Calibri" w:cs="Calibri"/>
+          <w:sz w:val="20"/>
+          <w:szCs w:val="20"/>
+        </w:rPr>
+        <w:t>-</w:t>
+      </w:r>
+      <w:r>
+        <w:rPr>
+          <w:rFonts w:ascii="Calibri" w:eastAsia="Calibri" w:hAnsi="Calibri" w:cs="Calibri"/>
+          <w:sz w:val="20"/>
+          <w:szCs w:val="20"/>
+        </w:rPr>
+        <w:t xml:space="preserve"> College Park, MD</w:t>
+      </w:r>
+      <w:r>
+        <w:rPr>
+          <w:rFonts w:ascii="Calibri" w:eastAsia="Calibri" w:hAnsi="Calibri" w:cs="Calibri"/>
+          <w:sz w:val="20"/>
+          <w:szCs w:val="20"/>
+        </w:rPr>
+        <w:tab/>
+      </w:r>
+      <w:r>
+        <w:rPr>
+          <w:rFonts w:ascii="Calibri" w:eastAsia="Calibri" w:hAnsi="Calibri" w:cs="Calibri"/>
+          <w:sz w:val="20"/>
+          <w:szCs w:val="20"/>
+        </w:rPr>
+        <w:tab/>
+      </w:r>
+      <w:r>
+        <w:rPr>
+          <w:rFonts w:ascii="Calibri" w:eastAsia="Calibri" w:hAnsi="Calibri" w:cs="Calibri"/>
+          <w:sz w:val="20"/>
+          <w:szCs w:val="20"/>
+        </w:rPr>
+        <w:tab/>
+      </w:r>
+      <w:r>
+        <w:rPr>
+          <w:rFonts w:ascii="Calibri" w:eastAsia="Calibri" w:hAnsi="Calibri" w:cs="Calibri"/>
+          <w:sz w:val="20"/>
+          <w:szCs w:val="20"/>
+        </w:rPr>
+        <w:tab/>
+      </w:r>
+      <w:r>
+        <w:rPr>
+          <w:rFonts w:ascii="Calibri" w:eastAsia="Calibri" w:hAnsi="Calibri" w:cs="Calibri"/>
+          <w:sz w:val="20"/>
+          <w:szCs w:val="20"/>
+        </w:rPr>
+        <w:tab/>
+      </w:r>
+      <w:r>
+        <w:rPr>
+          <w:rFonts w:ascii="Calibri" w:eastAsia="Calibri" w:hAnsi="Calibri" w:cs="Calibri"/>
+          <w:sz w:val="20"/>
+          <w:szCs w:val="20"/>
+        </w:rPr>
+        <w:tab/>
+      </w:r>
+      <w:r>
+        <w:rPr>
+          <w:rFonts w:ascii="Calibri" w:eastAsia="Calibri" w:hAnsi="Calibri" w:cs="Calibri"/>
+          <w:sz w:val="20"/>
+          <w:szCs w:val="20"/>
+        </w:rPr>
+        <w:tab/>
+        <w:t xml:space="preserve">        Aug 2016 - Present</w:t>
       </w:r>
     </w:p>
     <w:p>
@@ -2278,78 +2840,23 @@
         <w:pStyle w:val="ListParagraph"/>
         <w:numPr>
           <w:ilvl w:val="0"/>
-          <w:numId w:val="7"/>
+          <w:numId w:val="18"/>
         </w:numPr>
         <w:spacing w:line="240" w:lineRule="auto"/>
-      </w:pPr>
-      <w:r>
-        <w:rPr>
-          <w:rFonts w:ascii="Calibri" w:eastAsia="Calibri" w:hAnsi="Calibri" w:cs="Calibri"/>
-          <w:sz w:val="20"/>
-          <w:szCs w:val="20"/>
-        </w:rPr>
-        <w:t>Follow Sabermetric blogs and trends</w:t>
-      </w:r>
-    </w:p>
-    <w:p>
-      <w:pPr>
-        <w:pStyle w:val="ListParagraph"/>
-        <w:numPr>
-          <w:ilvl w:val="0"/>
-          <w:numId w:val="7"/>
-        </w:numPr>
-        <w:spacing w:line="240" w:lineRule="auto"/>
-      </w:pPr>
-      <w:r>
-        <w:rPr>
-          <w:rFonts w:ascii="Calibri" w:eastAsia="Calibri" w:hAnsi="Calibri" w:cs="Calibri"/>
-          <w:sz w:val="20"/>
-          <w:szCs w:val="20"/>
-        </w:rPr>
-        <w:t>Created Java program to predict most likely MLB</w:t>
-      </w:r>
-      <w:r>
-        <w:t xml:space="preserve"> </w:t>
-      </w:r>
-      <w:r>
-        <w:rPr>
-          <w:rFonts w:ascii="Calibri" w:eastAsia="Calibri" w:hAnsi="Calibri" w:cs="Calibri"/>
-          <w:sz w:val="20"/>
-          <w:szCs w:val="20"/>
-        </w:rPr>
-        <w:t>players to get a hit in a given day (using ESPN statistics)</w:t>
-      </w:r>
-    </w:p>
-    <w:p>
-      <w:pPr>
-        <w:pStyle w:val="ListParagraph"/>
-        <w:numPr>
-          <w:ilvl w:val="0"/>
-          <w:numId w:val="7"/>
-        </w:numPr>
-        <w:spacing w:line="240" w:lineRule="auto"/>
-      </w:pPr>
-      <w:r>
-        <w:rPr>
-          <w:rFonts w:ascii="Calibri" w:eastAsia="Calibri" w:hAnsi="Calibri" w:cs="Calibri"/>
-          <w:sz w:val="20"/>
-          <w:szCs w:val="20"/>
-        </w:rPr>
-        <w:t>Participated in 2016 Baltimore Orioles Baseball Analytics Hackathon</w:t>
-      </w:r>
-    </w:p>
-    <w:p>
-      <w:pPr>
-        <w:pStyle w:val="ListParagraph"/>
-        <w:spacing w:line="240" w:lineRule="auto"/>
-      </w:pPr>
-      <w:r>
-        <w:rPr>
-          <w:rFonts w:ascii="Calibri" w:eastAsia="Calibri" w:hAnsi="Calibri" w:cs="Calibri"/>
-          <w:sz w:val="20"/>
-          <w:szCs w:val="20"/>
-        </w:rPr>
-        <w:tab/>
+        <w:jc w:val="both"/>
+        <w:rPr>
+          <w:rFonts w:ascii="Calibri" w:eastAsia="Calibri" w:hAnsi="Calibri" w:cs="Calibri"/>
+          <w:sz w:val="20"/>
+          <w:szCs w:val="20"/>
+        </w:rPr>
+      </w:pPr>
+      <w:r>
+        <w:rPr>
+          <w:rFonts w:ascii="Calibri" w:eastAsia="Calibri" w:hAnsi="Calibri" w:cs="Calibri"/>
+          <w:sz w:val="20"/>
+          <w:szCs w:val="20"/>
+        </w:rPr>
+        <w:t>Write and perform sketch, stand up, and improv comedy</w:t>
       </w:r>
       <w:r>
         <w:rPr>
@@ -2369,6 +2876,7 @@
       </w:r>
     </w:p>
     <w:sectPr>
+      <w:type w:val="continuous"/>
       <w:pgSz w:w="12240" w:h="15840"/>
       <w:pgMar w:top="900" w:right="1170" w:bottom="180" w:left="1260" w:header="720" w:footer="720" w:gutter="0"/>
       <w:pgNumType w:start="1"/>
@@ -2379,7 +2887,7 @@
 </file>
 
 <file path=word/numbering.xml><?xml version="1.0" encoding="utf-8"?>
-<w:numbering xmlns:wpc="http://schemas.microsoft.com/office/word/2010/wordprocessingCanvas" xmlns:mc="http://schemas.openxmlformats.org/markup-compatibility/2006" xmlns:o="urn:schemas-microsoft-com:office:office" xmlns:r="http://schemas.openxmlformats.org/officeDocument/2006/relationships" xmlns:m="http://schemas.openxmlformats.org/officeDocument/2006/math" xmlns:v="urn:schemas-microsoft-com:vml" xmlns:wp14="http://schemas.microsoft.com/office/word/2010/wordprocessingDrawing" xmlns:wp="http://schemas.openxmlformats.org/drawingml/2006/wordprocessingDrawing" xmlns:w10="urn:schemas-microsoft-com:office:word" xmlns:w="http://schemas.openxmlformats.org/wordprocessingml/2006/main" xmlns:w14="http://schemas.microsoft.com/office/word/2010/wordml" xmlns:w15="http://schemas.microsoft.com/office/word/2012/wordml" xmlns:wpg="http://schemas.microsoft.com/office/word/2010/wordprocessingGroup" xmlns:wpi="http://schemas.microsoft.com/office/word/2010/wordprocessingInk" xmlns:wne="http://schemas.microsoft.com/office/word/2006/wordml" xmlns:wps="http://schemas.microsoft.com/office/word/2010/wordprocessingShape" mc:Ignorable="w14 w15 wp14">
+<w:numbering xmlns:wpc="http://schemas.microsoft.com/office/word/2010/wordprocessingCanvas" xmlns:cx="http://schemas.microsoft.com/office/drawing/2014/chartex" xmlns:cx1="http://schemas.microsoft.com/office/drawing/2015/9/8/chartex" xmlns:cx2="http://schemas.microsoft.com/office/drawing/2015/10/21/chartex" xmlns:cx3="http://schemas.microsoft.com/office/drawing/2016/5/9/chartex" xmlns:cx4="http://schemas.microsoft.com/office/drawing/2016/5/10/chartex" xmlns:cx5="http://schemas.microsoft.com/office/drawing/2016/5/11/chartex" xmlns:cx6="http://schemas.microsoft.com/office/drawing/2016/5/12/chartex" xmlns:cx7="http://schemas.microsoft.com/office/drawing/2016/5/13/chartex" xmlns:cx8="http://schemas.microsoft.com/office/drawing/2016/5/14/chartex" xmlns:mc="http://schemas.openxmlformats.org/markup-compatibility/2006" xmlns:aink="http://schemas.microsoft.com/office/drawing/2016/ink" xmlns:am3d="http://schemas.microsoft.com/office/drawing/2017/model3d" xmlns:o="urn:schemas-microsoft-com:office:office" xmlns:r="http://schemas.openxmlformats.org/officeDocument/2006/relationships" xmlns:m="http://schemas.openxmlformats.org/officeDocument/2006/math" xmlns:v="urn:schemas-microsoft-com:vml" xmlns:wp14="http://schemas.microsoft.com/office/word/2010/wordprocessingDrawing" xmlns:wp="http://schemas.openxmlformats.org/drawingml/2006/wordprocessingDrawing" xmlns:w10="urn:schemas-microsoft-com:office:word" xmlns:w="http://schemas.openxmlformats.org/wordprocessingml/2006/main" xmlns:w14="http://schemas.microsoft.com/office/word/2010/wordml" xmlns:w15="http://schemas.microsoft.com/office/word/2012/wordml" xmlns:w16cid="http://schemas.microsoft.com/office/word/2016/wordml/cid" xmlns:w16se="http://schemas.microsoft.com/office/word/2015/wordml/symex" xmlns:wpg="http://schemas.microsoft.com/office/word/2010/wordprocessingGroup" xmlns:wpi="http://schemas.microsoft.com/office/word/2010/wordprocessingInk" xmlns:wne="http://schemas.microsoft.com/office/word/2006/wordml" xmlns:wps="http://schemas.microsoft.com/office/word/2010/wordprocessingShape" mc:Ignorable="w14 w15 w16se w16cid wp14">
   <w:abstractNum w:abstractNumId="0" w15:restartNumberingAfterBreak="0">
     <w:nsid w:val="00741D5A"/>
     <w:multiLevelType w:val="hybridMultilevel"/>
@@ -3398,6 +3906,155 @@
     </w:lvl>
   </w:abstractNum>
   <w:abstractNum w:abstractNumId="9" w15:restartNumberingAfterBreak="0">
+    <w:nsid w:val="5FC42CBE"/>
+    <w:multiLevelType w:val="multilevel"/>
+    <w:tmpl w:val="59E8938A"/>
+    <w:lvl w:ilvl="0">
+      <w:start w:val="1"/>
+      <w:numFmt w:val="bullet"/>
+      <w:lvlText w:val=""/>
+      <w:lvlJc w:val="left"/>
+      <w:pPr>
+        <w:tabs>
+          <w:tab w:val="num" w:pos="720"/>
+        </w:tabs>
+        <w:ind w:left="720" w:hanging="360"/>
+      </w:pPr>
+      <w:rPr>
+        <w:rFonts w:ascii="Symbol" w:hAnsi="Symbol" w:hint="default"/>
+        <w:sz w:val="20"/>
+      </w:rPr>
+    </w:lvl>
+    <w:lvl w:ilvl="1" w:tentative="1">
+      <w:start w:val="1"/>
+      <w:numFmt w:val="bullet"/>
+      <w:lvlText w:val="o"/>
+      <w:lvlJc w:val="left"/>
+      <w:pPr>
+        <w:tabs>
+          <w:tab w:val="num" w:pos="1440"/>
+        </w:tabs>
+        <w:ind w:left="1440" w:hanging="360"/>
+      </w:pPr>
+      <w:rPr>
+        <w:rFonts w:ascii="Courier New" w:hAnsi="Courier New" w:hint="default"/>
+        <w:sz w:val="20"/>
+      </w:rPr>
+    </w:lvl>
+    <w:lvl w:ilvl="2" w:tentative="1">
+      <w:start w:val="1"/>
+      <w:numFmt w:val="bullet"/>
+      <w:lvlText w:val=""/>
+      <w:lvlJc w:val="left"/>
+      <w:pPr>
+        <w:tabs>
+          <w:tab w:val="num" w:pos="2160"/>
+        </w:tabs>
+        <w:ind w:left="2160" w:hanging="360"/>
+      </w:pPr>
+      <w:rPr>
+        <w:rFonts w:ascii="Wingdings" w:hAnsi="Wingdings" w:hint="default"/>
+        <w:sz w:val="20"/>
+      </w:rPr>
+    </w:lvl>
+    <w:lvl w:ilvl="3" w:tentative="1">
+      <w:start w:val="1"/>
+      <w:numFmt w:val="bullet"/>
+      <w:lvlText w:val=""/>
+      <w:lvlJc w:val="left"/>
+      <w:pPr>
+        <w:tabs>
+          <w:tab w:val="num" w:pos="2880"/>
+        </w:tabs>
+        <w:ind w:left="2880" w:hanging="360"/>
+      </w:pPr>
+      <w:rPr>
+        <w:rFonts w:ascii="Wingdings" w:hAnsi="Wingdings" w:hint="default"/>
+        <w:sz w:val="20"/>
+      </w:rPr>
+    </w:lvl>
+    <w:lvl w:ilvl="4" w:tentative="1">
+      <w:start w:val="1"/>
+      <w:numFmt w:val="bullet"/>
+      <w:lvlText w:val=""/>
+      <w:lvlJc w:val="left"/>
+      <w:pPr>
+        <w:tabs>
+          <w:tab w:val="num" w:pos="3600"/>
+        </w:tabs>
+        <w:ind w:left="3600" w:hanging="360"/>
+      </w:pPr>
+      <w:rPr>
+        <w:rFonts w:ascii="Wingdings" w:hAnsi="Wingdings" w:hint="default"/>
+        <w:sz w:val="20"/>
+      </w:rPr>
+    </w:lvl>
+    <w:lvl w:ilvl="5" w:tentative="1">
+      <w:start w:val="1"/>
+      <w:numFmt w:val="bullet"/>
+      <w:lvlText w:val=""/>
+      <w:lvlJc w:val="left"/>
+      <w:pPr>
+        <w:tabs>
+          <w:tab w:val="num" w:pos="4320"/>
+        </w:tabs>
+        <w:ind w:left="4320" w:hanging="360"/>
+      </w:pPr>
+      <w:rPr>
+        <w:rFonts w:ascii="Wingdings" w:hAnsi="Wingdings" w:hint="default"/>
+        <w:sz w:val="20"/>
+      </w:rPr>
+    </w:lvl>
+    <w:lvl w:ilvl="6" w:tentative="1">
+      <w:start w:val="1"/>
+      <w:numFmt w:val="bullet"/>
+      <w:lvlText w:val=""/>
+      <w:lvlJc w:val="left"/>
+      <w:pPr>
+        <w:tabs>
+          <w:tab w:val="num" w:pos="5040"/>
+        </w:tabs>
+        <w:ind w:left="5040" w:hanging="360"/>
+      </w:pPr>
+      <w:rPr>
+        <w:rFonts w:ascii="Wingdings" w:hAnsi="Wingdings" w:hint="default"/>
+        <w:sz w:val="20"/>
+      </w:rPr>
+    </w:lvl>
+    <w:lvl w:ilvl="7" w:tentative="1">
+      <w:start w:val="1"/>
+      <w:numFmt w:val="bullet"/>
+      <w:lvlText w:val=""/>
+      <w:lvlJc w:val="left"/>
+      <w:pPr>
+        <w:tabs>
+          <w:tab w:val="num" w:pos="5760"/>
+        </w:tabs>
+        <w:ind w:left="5760" w:hanging="360"/>
+      </w:pPr>
+      <w:rPr>
+        <w:rFonts w:ascii="Wingdings" w:hAnsi="Wingdings" w:hint="default"/>
+        <w:sz w:val="20"/>
+      </w:rPr>
+    </w:lvl>
+    <w:lvl w:ilvl="8" w:tentative="1">
+      <w:start w:val="1"/>
+      <w:numFmt w:val="bullet"/>
+      <w:lvlText w:val=""/>
+      <w:lvlJc w:val="left"/>
+      <w:pPr>
+        <w:tabs>
+          <w:tab w:val="num" w:pos="6480"/>
+        </w:tabs>
+        <w:ind w:left="6480" w:hanging="360"/>
+      </w:pPr>
+      <w:rPr>
+        <w:rFonts w:ascii="Wingdings" w:hAnsi="Wingdings" w:hint="default"/>
+        <w:sz w:val="20"/>
+      </w:rPr>
+    </w:lvl>
+  </w:abstractNum>
+  <w:abstractNum w:abstractNumId="10" w15:restartNumberingAfterBreak="0">
     <w:nsid w:val="60D218E8"/>
     <w:multiLevelType w:val="hybridMultilevel"/>
     <w:tmpl w:val="60762DDC"/>
@@ -3510,7 +4167,7 @@
       </w:rPr>
     </w:lvl>
   </w:abstractNum>
-  <w:abstractNum w:abstractNumId="10" w15:restartNumberingAfterBreak="0">
+  <w:abstractNum w:abstractNumId="11" w15:restartNumberingAfterBreak="0">
     <w:nsid w:val="639921A9"/>
     <w:multiLevelType w:val="hybridMultilevel"/>
     <w:tmpl w:val="F03CE81C"/>
@@ -3623,7 +4280,233 @@
       </w:rPr>
     </w:lvl>
   </w:abstractNum>
-  <w:abstractNum w:abstractNumId="11" w15:restartNumberingAfterBreak="0">
+  <w:abstractNum w:abstractNumId="12" w15:restartNumberingAfterBreak="0">
+    <w:nsid w:val="6B764A0E"/>
+    <w:multiLevelType w:val="hybridMultilevel"/>
+    <w:tmpl w:val="8C6CA782"/>
+    <w:lvl w:ilvl="0" w:tplc="04090001">
+      <w:start w:val="1"/>
+      <w:numFmt w:val="bullet"/>
+      <w:lvlText w:val=""/>
+      <w:lvlJc w:val="left"/>
+      <w:pPr>
+        <w:ind w:left="720" w:hanging="360"/>
+      </w:pPr>
+      <w:rPr>
+        <w:rFonts w:ascii="Symbol" w:hAnsi="Symbol" w:hint="default"/>
+      </w:rPr>
+    </w:lvl>
+    <w:lvl w:ilvl="1" w:tplc="04090003">
+      <w:start w:val="1"/>
+      <w:numFmt w:val="bullet"/>
+      <w:lvlText w:val="o"/>
+      <w:lvlJc w:val="left"/>
+      <w:pPr>
+        <w:ind w:left="1440" w:hanging="360"/>
+      </w:pPr>
+      <w:rPr>
+        <w:rFonts w:ascii="Courier New" w:hAnsi="Courier New" w:cs="Courier New" w:hint="default"/>
+      </w:rPr>
+    </w:lvl>
+    <w:lvl w:ilvl="2" w:tplc="04090005">
+      <w:start w:val="1"/>
+      <w:numFmt w:val="bullet"/>
+      <w:lvlText w:val=""/>
+      <w:lvlJc w:val="left"/>
+      <w:pPr>
+        <w:ind w:left="2160" w:hanging="360"/>
+      </w:pPr>
+      <w:rPr>
+        <w:rFonts w:ascii="Wingdings" w:hAnsi="Wingdings" w:hint="default"/>
+      </w:rPr>
+    </w:lvl>
+    <w:lvl w:ilvl="3" w:tplc="04090001">
+      <w:start w:val="1"/>
+      <w:numFmt w:val="bullet"/>
+      <w:lvlText w:val=""/>
+      <w:lvlJc w:val="left"/>
+      <w:pPr>
+        <w:ind w:left="2880" w:hanging="360"/>
+      </w:pPr>
+      <w:rPr>
+        <w:rFonts w:ascii="Symbol" w:hAnsi="Symbol" w:hint="default"/>
+      </w:rPr>
+    </w:lvl>
+    <w:lvl w:ilvl="4" w:tplc="04090003">
+      <w:start w:val="1"/>
+      <w:numFmt w:val="bullet"/>
+      <w:lvlText w:val="o"/>
+      <w:lvlJc w:val="left"/>
+      <w:pPr>
+        <w:ind w:left="3600" w:hanging="360"/>
+      </w:pPr>
+      <w:rPr>
+        <w:rFonts w:ascii="Courier New" w:hAnsi="Courier New" w:cs="Courier New" w:hint="default"/>
+      </w:rPr>
+    </w:lvl>
+    <w:lvl w:ilvl="5" w:tplc="04090005">
+      <w:start w:val="1"/>
+      <w:numFmt w:val="bullet"/>
+      <w:lvlText w:val=""/>
+      <w:lvlJc w:val="left"/>
+      <w:pPr>
+        <w:ind w:left="4320" w:hanging="360"/>
+      </w:pPr>
+      <w:rPr>
+        <w:rFonts w:ascii="Wingdings" w:hAnsi="Wingdings" w:hint="default"/>
+      </w:rPr>
+    </w:lvl>
+    <w:lvl w:ilvl="6" w:tplc="04090001">
+      <w:start w:val="1"/>
+      <w:numFmt w:val="bullet"/>
+      <w:lvlText w:val=""/>
+      <w:lvlJc w:val="left"/>
+      <w:pPr>
+        <w:ind w:left="5040" w:hanging="360"/>
+      </w:pPr>
+      <w:rPr>
+        <w:rFonts w:ascii="Symbol" w:hAnsi="Symbol" w:hint="default"/>
+      </w:rPr>
+    </w:lvl>
+    <w:lvl w:ilvl="7" w:tplc="04090003">
+      <w:start w:val="1"/>
+      <w:numFmt w:val="bullet"/>
+      <w:lvlText w:val="o"/>
+      <w:lvlJc w:val="left"/>
+      <w:pPr>
+        <w:ind w:left="5760" w:hanging="360"/>
+      </w:pPr>
+      <w:rPr>
+        <w:rFonts w:ascii="Courier New" w:hAnsi="Courier New" w:cs="Courier New" w:hint="default"/>
+      </w:rPr>
+    </w:lvl>
+    <w:lvl w:ilvl="8" w:tplc="04090005">
+      <w:start w:val="1"/>
+      <w:numFmt w:val="bullet"/>
+      <w:lvlText w:val=""/>
+      <w:lvlJc w:val="left"/>
+      <w:pPr>
+        <w:ind w:left="6480" w:hanging="360"/>
+      </w:pPr>
+      <w:rPr>
+        <w:rFonts w:ascii="Wingdings" w:hAnsi="Wingdings" w:hint="default"/>
+      </w:rPr>
+    </w:lvl>
+  </w:abstractNum>
+  <w:abstractNum w:abstractNumId="13" w15:restartNumberingAfterBreak="0">
+    <w:nsid w:val="70FD6050"/>
+    <w:multiLevelType w:val="hybridMultilevel"/>
+    <w:tmpl w:val="5E32FA54"/>
+    <w:lvl w:ilvl="0" w:tplc="04090001">
+      <w:start w:val="1"/>
+      <w:numFmt w:val="bullet"/>
+      <w:lvlText w:val=""/>
+      <w:lvlJc w:val="left"/>
+      <w:pPr>
+        <w:ind w:left="720" w:hanging="360"/>
+      </w:pPr>
+      <w:rPr>
+        <w:rFonts w:ascii="Symbol" w:hAnsi="Symbol" w:hint="default"/>
+      </w:rPr>
+    </w:lvl>
+    <w:lvl w:ilvl="1" w:tplc="04090003">
+      <w:start w:val="1"/>
+      <w:numFmt w:val="bullet"/>
+      <w:lvlText w:val="o"/>
+      <w:lvlJc w:val="left"/>
+      <w:pPr>
+        <w:ind w:left="1440" w:hanging="360"/>
+      </w:pPr>
+      <w:rPr>
+        <w:rFonts w:ascii="Courier New" w:hAnsi="Courier New" w:cs="Courier New" w:hint="default"/>
+      </w:rPr>
+    </w:lvl>
+    <w:lvl w:ilvl="2" w:tplc="04090005">
+      <w:start w:val="1"/>
+      <w:numFmt w:val="bullet"/>
+      <w:lvlText w:val=""/>
+      <w:lvlJc w:val="left"/>
+      <w:pPr>
+        <w:ind w:left="2160" w:hanging="360"/>
+      </w:pPr>
+      <w:rPr>
+        <w:rFonts w:ascii="Wingdings" w:hAnsi="Wingdings" w:hint="default"/>
+      </w:rPr>
+    </w:lvl>
+    <w:lvl w:ilvl="3" w:tplc="04090001">
+      <w:start w:val="1"/>
+      <w:numFmt w:val="bullet"/>
+      <w:lvlText w:val=""/>
+      <w:lvlJc w:val="left"/>
+      <w:pPr>
+        <w:ind w:left="2880" w:hanging="360"/>
+      </w:pPr>
+      <w:rPr>
+        <w:rFonts w:ascii="Symbol" w:hAnsi="Symbol" w:hint="default"/>
+      </w:rPr>
+    </w:lvl>
+    <w:lvl w:ilvl="4" w:tplc="04090003">
+      <w:start w:val="1"/>
+      <w:numFmt w:val="bullet"/>
+      <w:lvlText w:val="o"/>
+      <w:lvlJc w:val="left"/>
+      <w:pPr>
+        <w:ind w:left="3600" w:hanging="360"/>
+      </w:pPr>
+      <w:rPr>
+        <w:rFonts w:ascii="Courier New" w:hAnsi="Courier New" w:cs="Courier New" w:hint="default"/>
+      </w:rPr>
+    </w:lvl>
+    <w:lvl w:ilvl="5" w:tplc="04090005">
+      <w:start w:val="1"/>
+      <w:numFmt w:val="bullet"/>
+      <w:lvlText w:val=""/>
+      <w:lvlJc w:val="left"/>
+      <w:pPr>
+        <w:ind w:left="4320" w:hanging="360"/>
+      </w:pPr>
+      <w:rPr>
+        <w:rFonts w:ascii="Wingdings" w:hAnsi="Wingdings" w:hint="default"/>
+      </w:rPr>
+    </w:lvl>
+    <w:lvl w:ilvl="6" w:tplc="04090001">
+      <w:start w:val="1"/>
+      <w:numFmt w:val="bullet"/>
+      <w:lvlText w:val=""/>
+      <w:lvlJc w:val="left"/>
+      <w:pPr>
+        <w:ind w:left="5040" w:hanging="360"/>
+      </w:pPr>
+      <w:rPr>
+        <w:rFonts w:ascii="Symbol" w:hAnsi="Symbol" w:hint="default"/>
+      </w:rPr>
+    </w:lvl>
+    <w:lvl w:ilvl="7" w:tplc="04090003">
+      <w:start w:val="1"/>
+      <w:numFmt w:val="bullet"/>
+      <w:lvlText w:val="o"/>
+      <w:lvlJc w:val="left"/>
+      <w:pPr>
+        <w:ind w:left="5760" w:hanging="360"/>
+      </w:pPr>
+      <w:rPr>
+        <w:rFonts w:ascii="Courier New" w:hAnsi="Courier New" w:cs="Courier New" w:hint="default"/>
+      </w:rPr>
+    </w:lvl>
+    <w:lvl w:ilvl="8" w:tplc="04090005">
+      <w:start w:val="1"/>
+      <w:numFmt w:val="bullet"/>
+      <w:lvlText w:val=""/>
+      <w:lvlJc w:val="left"/>
+      <w:pPr>
+        <w:ind w:left="6480" w:hanging="360"/>
+      </w:pPr>
+      <w:rPr>
+        <w:rFonts w:ascii="Wingdings" w:hAnsi="Wingdings" w:hint="default"/>
+      </w:rPr>
+    </w:lvl>
+  </w:abstractNum>
+  <w:abstractNum w:abstractNumId="14" w15:restartNumberingAfterBreak="0">
     <w:nsid w:val="738E7282"/>
     <w:multiLevelType w:val="hybridMultilevel"/>
     <w:tmpl w:val="9468F79E"/>
@@ -3736,7 +4619,7 @@
       </w:rPr>
     </w:lvl>
   </w:abstractNum>
-  <w:abstractNum w:abstractNumId="12" w15:restartNumberingAfterBreak="0">
+  <w:abstractNum w:abstractNumId="15" w15:restartNumberingAfterBreak="0">
     <w:nsid w:val="76B9589D"/>
     <w:multiLevelType w:val="hybridMultilevel"/>
     <w:tmpl w:val="9904AB46"/>
@@ -3849,7 +4732,7 @@
       </w:rPr>
     </w:lvl>
   </w:abstractNum>
-  <w:abstractNum w:abstractNumId="13" w15:restartNumberingAfterBreak="0">
+  <w:abstractNum w:abstractNumId="16" w15:restartNumberingAfterBreak="0">
     <w:nsid w:val="7A805C0D"/>
     <w:multiLevelType w:val="hybridMultilevel"/>
     <w:tmpl w:val="51548FCE"/>
@@ -3963,13 +4846,13 @@
     </w:lvl>
   </w:abstractNum>
   <w:num w:numId="1">
-    <w:abstractNumId w:val="9"/>
+    <w:abstractNumId w:val="10"/>
   </w:num>
   <w:num w:numId="2">
-    <w:abstractNumId w:val="11"/>
+    <w:abstractNumId w:val="14"/>
   </w:num>
   <w:num w:numId="3">
-    <w:abstractNumId w:val="13"/>
+    <w:abstractNumId w:val="16"/>
   </w:num>
   <w:num w:numId="4">
     <w:abstractNumId w:val="8"/>
@@ -3978,7 +4861,7 @@
     <w:abstractNumId w:val="0"/>
   </w:num>
   <w:num w:numId="6">
-    <w:abstractNumId w:val="10"/>
+    <w:abstractNumId w:val="11"/>
   </w:num>
   <w:num w:numId="7">
     <w:abstractNumId w:val="6"/>
@@ -3987,7 +4870,7 @@
     <w:abstractNumId w:val="2"/>
   </w:num>
   <w:num w:numId="9">
-    <w:abstractNumId w:val="12"/>
+    <w:abstractNumId w:val="15"/>
   </w:num>
   <w:num w:numId="10">
     <w:abstractNumId w:val="4"/>
@@ -4004,11 +4887,29 @@
   <w:num w:numId="14">
     <w:abstractNumId w:val="5"/>
   </w:num>
+  <w:num w:numId="15">
+    <w:abstractNumId w:val="15"/>
+  </w:num>
+  <w:num w:numId="16">
+    <w:abstractNumId w:val="11"/>
+  </w:num>
+  <w:num w:numId="17">
+    <w:abstractNumId w:val="12"/>
+  </w:num>
+  <w:num w:numId="18">
+    <w:abstractNumId w:val="13"/>
+  </w:num>
+  <w:num w:numId="19">
+    <w:abstractNumId w:val="6"/>
+  </w:num>
+  <w:num w:numId="20">
+    <w:abstractNumId w:val="9"/>
+  </w:num>
 </w:numbering>
 </file>
 
 <file path=word/styles.xml><?xml version="1.0" encoding="utf-8"?>
-<w:styles xmlns:mc="http://schemas.openxmlformats.org/markup-compatibility/2006" xmlns:r="http://schemas.openxmlformats.org/officeDocument/2006/relationships" xmlns:w="http://schemas.openxmlformats.org/wordprocessingml/2006/main" xmlns:w14="http://schemas.microsoft.com/office/word/2010/wordml" xmlns:w15="http://schemas.microsoft.com/office/word/2012/wordml" mc:Ignorable="w14 w15">
+<w:styles xmlns:mc="http://schemas.openxmlformats.org/markup-compatibility/2006" xmlns:r="http://schemas.openxmlformats.org/officeDocument/2006/relationships" xmlns:w="http://schemas.openxmlformats.org/wordprocessingml/2006/main" xmlns:w14="http://schemas.microsoft.com/office/word/2010/wordml" xmlns:w15="http://schemas.microsoft.com/office/word/2012/wordml" xmlns:w16cid="http://schemas.microsoft.com/office/word/2016/wordml/cid" xmlns:w16se="http://schemas.microsoft.com/office/word/2015/wordml/symex" mc:Ignorable="w14 w15 w16se w16cid">
   <w:docDefaults>
     <w:rPrDefault>
       <w:rPr>
@@ -4025,7 +4926,7 @@
       </w:pPr>
     </w:pPrDefault>
   </w:docDefaults>
-  <w:latentStyles w:defLockedState="0" w:defUIPriority="99" w:defSemiHidden="0" w:defUnhideWhenUsed="0" w:defQFormat="0" w:count="371">
+  <w:latentStyles w:defLockedState="0" w:defUIPriority="99" w:defSemiHidden="0" w:defUnhideWhenUsed="0" w:defQFormat="0" w:count="375">
     <w:lsdException w:name="Normal" w:uiPriority="0" w:qFormat="1"/>
     <w:lsdException w:name="heading 1" w:uiPriority="9" w:qFormat="1"/>
     <w:lsdException w:name="heading 2" w:semiHidden="1" w:uiPriority="9" w:unhideWhenUsed="1" w:qFormat="1"/>
@@ -4397,6 +5298,10 @@
     <w:lsdException w:name="List Table 5 Dark Accent 6" w:uiPriority="50"/>
     <w:lsdException w:name="List Table 6 Colorful Accent 6" w:uiPriority="51"/>
     <w:lsdException w:name="List Table 7 Colorful Accent 6" w:uiPriority="52"/>
+    <w:lsdException w:name="Mention" w:semiHidden="1" w:unhideWhenUsed="1"/>
+    <w:lsdException w:name="Smart Hyperlink" w:semiHidden="1" w:unhideWhenUsed="1"/>
+    <w:lsdException w:name="Hashtag" w:semiHidden="1" w:unhideWhenUsed="1"/>
+    <w:lsdException w:name="Unresolved Mention" w:semiHidden="1" w:unhideWhenUsed="1"/>
   </w:latentStyles>
   <w:style w:type="paragraph" w:default="1" w:styleId="Normal">
     <w:name w:val="Normal"/>
@@ -4598,6 +5503,28 @@
       <w:color w:val="954F72" w:themeColor="followedHyperlink"/>
       <w:u w:val="single"/>
     </w:rPr>
+  </w:style>
+  <w:style w:type="paragraph" w:styleId="NormalWeb">
+    <w:name w:val="Normal (Web)"/>
+    <w:basedOn w:val="Normal"/>
+    <w:uiPriority w:val="99"/>
+    <w:semiHidden/>
+    <w:unhideWhenUsed/>
+    <w:rsid w:val="008959AA"/>
+    <w:pPr>
+      <w:spacing w:before="100" w:beforeAutospacing="1" w:after="100" w:afterAutospacing="1" w:line="240" w:lineRule="auto"/>
+    </w:pPr>
+    <w:rPr>
+      <w:rFonts w:ascii="Times New Roman" w:eastAsia="Times New Roman" w:hAnsi="Times New Roman" w:cs="Times New Roman"/>
+      <w:color w:val="auto"/>
+      <w:sz w:val="24"/>
+      <w:szCs w:val="24"/>
+    </w:rPr>
+  </w:style>
+  <w:style w:type="character" w:customStyle="1" w:styleId="apple-tab-span">
+    <w:name w:val="apple-tab-span"/>
+    <w:basedOn w:val="DefaultParagraphFont"/>
+    <w:rsid w:val="008959AA"/>
   </w:style>
 </w:styles>
 </file>
@@ -4861,4 +5788,16 @@
     </a:ext>
   </a:extLst>
 </a:theme>
+</file>
+
+<file path=customXml/item1.xml><?xml version="1.0" encoding="utf-8"?>
+<b:Sources xmlns:b="http://schemas.openxmlformats.org/officeDocument/2006/bibliography" xmlns="http://schemas.openxmlformats.org/officeDocument/2006/bibliography" SelectedStyle="\APASixthEditionOfficeOnline.xsl" StyleName="APA" Version="6"/>
+</file>
+
+<file path=customXml/itemProps1.xml><?xml version="1.0" encoding="utf-8"?>
+<ds:datastoreItem xmlns:ds="http://schemas.openxmlformats.org/officeDocument/2006/customXml" ds:itemID="{B01CBA08-E437-4B11-AD78-3B2983F074CB}">
+  <ds:schemaRefs>
+    <ds:schemaRef ds:uri="http://schemas.openxmlformats.org/officeDocument/2006/bibliography"/>
+  </ds:schemaRefs>
+</ds:datastoreItem>
 </file>
</xml_diff>

<commit_message>
Add new show, update links
</commit_message>
<xml_diff>
--- a/img/Jake Gluck Resume.docx
+++ b/img/Jake Gluck Resume.docx
@@ -379,8 +379,6 @@
         </w:rPr>
         <w:t>3</w:t>
       </w:r>
-      <w:bookmarkStart w:id="0" w:name="_GoBack"/>
-      <w:bookmarkEnd w:id="0"/>
     </w:p>
     <w:p>
       <w:pPr>
@@ -1247,7 +1245,57 @@
           <w:sz w:val="20"/>
           <w:szCs w:val="20"/>
         </w:rPr>
-        <w:t>Worked on several investigative data projects, an article was published by WTOP</w:t>
+        <w:t>Worked on several investigative data projects</w:t>
+      </w:r>
+      <w:r>
+        <w:rPr>
+          <w:rFonts w:ascii="Calibri" w:eastAsia="Calibri" w:hAnsi="Calibri" w:cs="Calibri"/>
+          <w:sz w:val="20"/>
+          <w:szCs w:val="20"/>
+        </w:rPr>
+        <w:t>, articles</w:t>
+      </w:r>
+      <w:r>
+        <w:rPr>
+          <w:rFonts w:ascii="Calibri" w:eastAsia="Calibri" w:hAnsi="Calibri" w:cs="Calibri"/>
+          <w:sz w:val="20"/>
+          <w:szCs w:val="20"/>
+        </w:rPr>
+        <w:t xml:space="preserve"> published by </w:t>
+      </w:r>
+      <w:r>
+        <w:rPr>
+          <w:rFonts w:ascii="Calibri" w:eastAsia="Calibri" w:hAnsi="Calibri" w:cs="Calibri"/>
+          <w:sz w:val="20"/>
+          <w:szCs w:val="20"/>
+        </w:rPr>
+        <w:t>T</w:t>
+      </w:r>
+      <w:r>
+        <w:rPr>
+          <w:rFonts w:ascii="Calibri" w:eastAsia="Calibri" w:hAnsi="Calibri" w:cs="Calibri"/>
+          <w:sz w:val="20"/>
+          <w:szCs w:val="20"/>
+        </w:rPr>
+        <w:t xml:space="preserve">he Baltimore Sun </w:t>
+      </w:r>
+      <w:bookmarkStart w:id="0" w:name="_GoBack"/>
+      <w:bookmarkEnd w:id="0"/>
+      <w:r>
+        <w:rPr>
+          <w:rFonts w:ascii="Calibri" w:eastAsia="Calibri" w:hAnsi="Calibri" w:cs="Calibri"/>
+          <w:sz w:val="20"/>
+          <w:szCs w:val="20"/>
+        </w:rPr>
+        <w:t xml:space="preserve">and </w:t>
+      </w:r>
+      <w:r>
+        <w:rPr>
+          <w:rFonts w:ascii="Calibri" w:eastAsia="Calibri" w:hAnsi="Calibri" w:cs="Calibri"/>
+          <w:sz w:val="20"/>
+          <w:szCs w:val="20"/>
+        </w:rPr>
+        <w:t>WTOP</w:t>
       </w:r>
     </w:p>
     <w:p>
@@ -5804,7 +5852,7 @@
 </file>
 
 <file path=customXml/itemProps1.xml><?xml version="1.0" encoding="utf-8"?>
-<ds:datastoreItem xmlns:ds="http://schemas.openxmlformats.org/officeDocument/2006/customXml" ds:itemID="{8517E4ED-E0F3-4C8D-BCA6-DF265581B9CA}">
+<ds:datastoreItem xmlns:ds="http://schemas.openxmlformats.org/officeDocument/2006/customXml" ds:itemID="{6ADAD35F-95F7-43BD-B1FB-8B2A48678239}">
   <ds:schemaRefs>
     <ds:schemaRef ds:uri="http://schemas.openxmlformats.org/officeDocument/2006/bibliography"/>
   </ds:schemaRefs>

</xml_diff>